<commit_message>
PVA stuktje teun edit
</commit_message>
<xml_diff>
--- a/pva stukje teun.docx
+++ b/pva stukje teun.docx
@@ -1,10 +1,10 @@
 
 <file path=word/document.xml><?xml version="1.0" encoding="utf-8"?>
-<w:document xmlns:wpc="http://schemas.microsoft.com/office/word/2010/wordprocessingCanvas" xmlns:cx="http://schemas.microsoft.com/office/drawing/2014/chartex" xmlns:cx1="http://schemas.microsoft.com/office/drawing/2015/9/8/chartex" xmlns:cx2="http://schemas.microsoft.com/office/drawing/2015/10/21/chartex" xmlns:cx3="http://schemas.microsoft.com/office/drawing/2016/5/9/chartex" xmlns:cx4="http://schemas.microsoft.com/office/drawing/2016/5/10/chartex" xmlns:cx5="http://schemas.microsoft.com/office/drawing/2016/5/11/chartex" xmlns:cx6="http://schemas.microsoft.com/office/drawing/2016/5/12/chartex" xmlns:cx7="http://schemas.microsoft.com/office/drawing/2016/5/13/chartex" xmlns:cx8="http://schemas.microsoft.com/office/drawing/2016/5/14/chartex" xmlns:mc="http://schemas.openxmlformats.org/markup-compatibility/2006" xmlns:aink="http://schemas.microsoft.com/office/drawing/2016/ink" xmlns:am3d="http://schemas.microsoft.com/office/drawing/2017/model3d" xmlns:o="urn:schemas-microsoft-com:office:office" xmlns:r="http://schemas.openxmlformats.org/officeDocument/2006/relationships" xmlns:m="http://schemas.openxmlformats.org/officeDocument/2006/math" xmlns:v="urn:schemas-microsoft-com:vml" xmlns:wp14="http://schemas.microsoft.com/office/word/2010/wordprocessingDrawing" xmlns:wp="http://schemas.openxmlformats.org/drawingml/2006/wordprocessingDrawing" xmlns:w10="urn:schemas-microsoft-com:office:word" xmlns:w="http://schemas.openxmlformats.org/wordprocessingml/2006/main" xmlns:w14="http://schemas.microsoft.com/office/word/2010/wordml" xmlns:w15="http://schemas.microsoft.com/office/word/2012/wordml" xmlns:w16cid="http://schemas.microsoft.com/office/word/2016/wordml/cid" xmlns:w16se="http://schemas.microsoft.com/office/word/2015/wordml/symex" xmlns:wpg="http://schemas.microsoft.com/office/word/2010/wordprocessingGroup" xmlns:wpi="http://schemas.microsoft.com/office/word/2010/wordprocessingInk" xmlns:wne="http://schemas.microsoft.com/office/word/2006/wordml" xmlns:wps="http://schemas.microsoft.com/office/word/2010/wordprocessingShape" mc:Ignorable="w14 w15 w16se w16cid wp14">
+<w:document xmlns:wpc="http://schemas.microsoft.com/office/word/2010/wordprocessingCanvas" xmlns:mc="http://schemas.openxmlformats.org/markup-compatibility/2006" xmlns:o="urn:schemas-microsoft-com:office:office" xmlns:r="http://schemas.openxmlformats.org/officeDocument/2006/relationships" xmlns:m="http://schemas.openxmlformats.org/officeDocument/2006/math" xmlns:v="urn:schemas-microsoft-com:vml" xmlns:wp14="http://schemas.microsoft.com/office/word/2010/wordprocessingDrawing" xmlns:wp="http://schemas.openxmlformats.org/drawingml/2006/wordprocessingDrawing" xmlns:w10="urn:schemas-microsoft-com:office:word" xmlns:w="http://schemas.openxmlformats.org/wordprocessingml/2006/main" xmlns:w14="http://schemas.microsoft.com/office/word/2010/wordml" xmlns:w15="http://schemas.microsoft.com/office/word/2012/wordml" xmlns:wpg="http://schemas.microsoft.com/office/word/2010/wordprocessingGroup" xmlns:wpi="http://schemas.microsoft.com/office/word/2010/wordprocessingInk" xmlns:wne="http://schemas.microsoft.com/office/word/2006/wordml" xmlns:wps="http://schemas.microsoft.com/office/word/2010/wordprocessingShape" mc:Ignorable="w14 w15 wp14">
   <w:body>
     <w:p>
       <w:pPr>
-        <w:pStyle w:val="Title"/>
+        <w:pStyle w:val="Titel"/>
       </w:pPr>
       <w:r>
         <w:t>Plan Van Aanpak</w:t>
@@ -12,7 +12,7 @@
     </w:p>
     <w:p>
       <w:pPr>
-        <w:pStyle w:val="Title"/>
+        <w:pStyle w:val="Titel"/>
         <w:rPr>
           <w:i/>
         </w:rPr>
@@ -364,26 +364,12 @@
         <w:rPr>
           <w:rFonts w:cs="Arial"/>
         </w:rPr>
-        <w:t>Bestemd voor: (Docent/trainer/P&amp;</w:t>
-      </w:r>
-      <w:proofErr w:type="gramStart"/>
-      <w:r>
-        <w:rPr>
-          <w:rFonts w:cs="Arial"/>
-        </w:rPr>
-        <w:t>OC coach</w:t>
-      </w:r>
-      <w:proofErr w:type="gramEnd"/>
-      <w:r>
-        <w:rPr>
-          <w:rFonts w:cs="Arial"/>
-        </w:rPr>
-        <w:t>)</w:t>
-      </w:r>
-    </w:p>
-    <w:p>
-      <w:pPr>
-        <w:pStyle w:val="TOCHeading"/>
+        <w:t>Bestemd voor: (Docent/trainer/P&amp;OC coach)</w:t>
+      </w:r>
+    </w:p>
+    <w:p>
+      <w:pPr>
+        <w:pStyle w:val="Kopvaninhoudsopgave"/>
       </w:pPr>
       <w:r>
         <w:lastRenderedPageBreak/>
@@ -392,7 +378,7 @@
     </w:p>
     <w:p>
       <w:pPr>
-        <w:pStyle w:val="TOC1"/>
+        <w:pStyle w:val="Inhopg1"/>
         <w:tabs>
           <w:tab w:val="right" w:leader="dot" w:pos="9062"/>
         </w:tabs>
@@ -469,7 +455,7 @@
     </w:p>
     <w:p>
       <w:pPr>
-        <w:pStyle w:val="TOC2"/>
+        <w:pStyle w:val="Inhopg2"/>
         <w:tabs>
           <w:tab w:val="right" w:leader="dot" w:pos="9062"/>
         </w:tabs>
@@ -537,7 +523,7 @@
     </w:p>
     <w:p>
       <w:pPr>
-        <w:pStyle w:val="TOC2"/>
+        <w:pStyle w:val="Inhopg2"/>
         <w:tabs>
           <w:tab w:val="right" w:leader="dot" w:pos="9062"/>
         </w:tabs>
@@ -605,7 +591,7 @@
     </w:p>
     <w:p>
       <w:pPr>
-        <w:pStyle w:val="TOC2"/>
+        <w:pStyle w:val="Inhopg2"/>
         <w:tabs>
           <w:tab w:val="right" w:leader="dot" w:pos="9062"/>
         </w:tabs>
@@ -673,7 +659,7 @@
     </w:p>
     <w:p>
       <w:pPr>
-        <w:pStyle w:val="TOC2"/>
+        <w:pStyle w:val="Inhopg2"/>
         <w:tabs>
           <w:tab w:val="right" w:leader="dot" w:pos="9062"/>
         </w:tabs>
@@ -741,7 +727,7 @@
     </w:p>
     <w:p>
       <w:pPr>
-        <w:pStyle w:val="TOC1"/>
+        <w:pStyle w:val="Inhopg1"/>
         <w:tabs>
           <w:tab w:val="right" w:leader="dot" w:pos="9062"/>
         </w:tabs>
@@ -809,7 +795,7 @@
     </w:p>
     <w:p>
       <w:pPr>
-        <w:pStyle w:val="TOC2"/>
+        <w:pStyle w:val="Inhopg2"/>
         <w:tabs>
           <w:tab w:val="right" w:leader="dot" w:pos="9062"/>
         </w:tabs>
@@ -877,7 +863,7 @@
     </w:p>
     <w:p>
       <w:pPr>
-        <w:pStyle w:val="TOC2"/>
+        <w:pStyle w:val="Inhopg2"/>
         <w:tabs>
           <w:tab w:val="right" w:leader="dot" w:pos="9062"/>
         </w:tabs>
@@ -945,7 +931,7 @@
     </w:p>
     <w:p>
       <w:pPr>
-        <w:pStyle w:val="TOC2"/>
+        <w:pStyle w:val="Inhopg2"/>
         <w:tabs>
           <w:tab w:val="right" w:leader="dot" w:pos="9062"/>
         </w:tabs>
@@ -1013,7 +999,7 @@
     </w:p>
     <w:p>
       <w:pPr>
-        <w:pStyle w:val="TOC1"/>
+        <w:pStyle w:val="Inhopg1"/>
         <w:tabs>
           <w:tab w:val="right" w:leader="dot" w:pos="9062"/>
         </w:tabs>
@@ -1081,7 +1067,7 @@
     </w:p>
     <w:p>
       <w:pPr>
-        <w:pStyle w:val="TOC1"/>
+        <w:pStyle w:val="Inhopg1"/>
         <w:tabs>
           <w:tab w:val="right" w:leader="dot" w:pos="9062"/>
         </w:tabs>
@@ -1149,7 +1135,7 @@
     </w:p>
     <w:p>
       <w:pPr>
-        <w:pStyle w:val="TOC2"/>
+        <w:pStyle w:val="Inhopg2"/>
         <w:tabs>
           <w:tab w:val="right" w:leader="dot" w:pos="9062"/>
         </w:tabs>
@@ -1217,7 +1203,7 @@
     </w:p>
     <w:p>
       <w:pPr>
-        <w:pStyle w:val="TOC2"/>
+        <w:pStyle w:val="Inhopg2"/>
         <w:tabs>
           <w:tab w:val="right" w:leader="dot" w:pos="9062"/>
         </w:tabs>
@@ -1285,7 +1271,7 @@
     </w:p>
     <w:p>
       <w:pPr>
-        <w:pStyle w:val="TOC2"/>
+        <w:pStyle w:val="Inhopg2"/>
         <w:tabs>
           <w:tab w:val="right" w:leader="dot" w:pos="9062"/>
         </w:tabs>
@@ -1353,7 +1339,7 @@
     </w:p>
     <w:p>
       <w:pPr>
-        <w:pStyle w:val="TOC1"/>
+        <w:pStyle w:val="Inhopg1"/>
         <w:tabs>
           <w:tab w:val="right" w:leader="dot" w:pos="9062"/>
         </w:tabs>
@@ -1421,7 +1407,7 @@
     </w:p>
     <w:p>
       <w:pPr>
-        <w:pStyle w:val="TOC1"/>
+        <w:pStyle w:val="Inhopg1"/>
         <w:tabs>
           <w:tab w:val="right" w:leader="dot" w:pos="9062"/>
         </w:tabs>
@@ -1503,7 +1489,7 @@
     </w:p>
     <w:p>
       <w:pPr>
-        <w:pStyle w:val="Heading1"/>
+        <w:pStyle w:val="Kop1"/>
       </w:pPr>
       <w:bookmarkStart w:id="0" w:name="_Toc429553819"/>
       <w:r>
@@ -1524,7 +1510,7 @@
     </w:p>
     <w:p>
       <w:pPr>
-        <w:pStyle w:val="Heading2"/>
+        <w:pStyle w:val="Kop2"/>
       </w:pPr>
       <w:bookmarkStart w:id="1" w:name="_Toc429553820"/>
       <w:r>
@@ -1539,7 +1525,7 @@
     </w:p>
     <w:p>
       <w:pPr>
-        <w:pStyle w:val="Heading2"/>
+        <w:pStyle w:val="Kop2"/>
       </w:pPr>
       <w:bookmarkStart w:id="2" w:name="_Toc429553821"/>
       <w:r>
@@ -1560,7 +1546,7 @@
     </w:p>
     <w:p>
       <w:pPr>
-        <w:pStyle w:val="Heading2"/>
+        <w:pStyle w:val="Kop2"/>
       </w:pPr>
       <w:bookmarkStart w:id="3" w:name="_Toc429553822"/>
       <w:r>
@@ -1574,24 +1560,12 @@
       </w:r>
     </w:p>
     <w:p>
-      <w:proofErr w:type="gramStart"/>
-      <w:r>
-        <w:t>Begindatum /</w:t>
-      </w:r>
-      <w:proofErr w:type="gramEnd"/>
-      <w:r>
-        <w:t xml:space="preserve"> einddatum. </w:t>
+      <w:r>
+        <w:t xml:space="preserve">Begindatum / einddatum. </w:t>
       </w:r>
       <w:r>
         <w:tab/>
-      </w:r>
-      <w:proofErr w:type="gramStart"/>
-      <w:r>
-        <w:t>Lengte /</w:t>
-      </w:r>
-      <w:proofErr w:type="gramEnd"/>
-      <w:r>
-        <w:t xml:space="preserve"> breedte. Voorbeeld lengte: als het project een pakketselectie behelst</w:t>
+        <w:t>Lengte / breedte. Voorbeeld lengte: als het project een pakketselectie behelst</w:t>
       </w:r>
       <w:r>
         <w:t>, wordt de implementatie dan meegenomen of niet? Voorbeeld breedte: tot welk detail worden zaken uitgevoerd. Wordt er bijvoorbeeld bij de ontwikkeling van een klantenbestandsysteem voor een winkel ook bijgehouden of het product opgehaald is?</w:t>
@@ -1599,7 +1573,7 @@
     </w:p>
     <w:p>
       <w:pPr>
-        <w:pStyle w:val="Heading2"/>
+        <w:pStyle w:val="Kop2"/>
       </w:pPr>
       <w:bookmarkStart w:id="4" w:name="_Toc429553823"/>
       <w:r>
@@ -1625,7 +1599,7 @@
     </w:p>
     <w:p>
       <w:pPr>
-        <w:pStyle w:val="Heading1"/>
+        <w:pStyle w:val="Kop1"/>
       </w:pPr>
       <w:bookmarkStart w:id="5" w:name="_Toc429553824"/>
       <w:r>
@@ -1637,7 +1611,7 @@
     <w:p/>
     <w:p>
       <w:pPr>
-        <w:pStyle w:val="Heading2"/>
+        <w:pStyle w:val="Kop2"/>
       </w:pPr>
       <w:bookmarkStart w:id="6" w:name="_Toc429553825"/>
       <w:r>
@@ -1680,7 +1654,7 @@
     </w:p>
     <w:p>
       <w:pPr>
-        <w:pStyle w:val="Heading2"/>
+        <w:pStyle w:val="Kop2"/>
       </w:pPr>
       <w:bookmarkStart w:id="7" w:name="_Toc429553826"/>
       <w:r>
@@ -1695,7 +1669,7 @@
     </w:p>
     <w:p>
       <w:pPr>
-        <w:pStyle w:val="Heading2"/>
+        <w:pStyle w:val="Kop2"/>
       </w:pPr>
       <w:bookmarkStart w:id="8" w:name="_Toc429553827"/>
       <w:r>
@@ -1724,7 +1698,7 @@
     </w:p>
     <w:p>
       <w:pPr>
-        <w:pStyle w:val="Heading1"/>
+        <w:pStyle w:val="Kop1"/>
       </w:pPr>
       <w:r>
         <w:br w:type="page"/>
@@ -1770,7 +1744,7 @@
     </w:p>
     <w:p>
       <w:pPr>
-        <w:pStyle w:val="Heading1"/>
+        <w:pStyle w:val="Kop1"/>
       </w:pPr>
       <w:bookmarkStart w:id="10" w:name="_Toc429553829"/>
       <w:r>
@@ -1786,7 +1760,7 @@
     </w:p>
     <w:p>
       <w:pPr>
-        <w:pStyle w:val="Heading2"/>
+        <w:pStyle w:val="Kop2"/>
       </w:pPr>
       <w:bookmarkStart w:id="11" w:name="_Toc429553830"/>
       <w:r>
@@ -1801,16 +1775,18 @@
       <w:r>
         <w:t xml:space="preserve"> hier vast welke fasen het project kent en wat het doel van iedere fase is (wat wordt er aan het eind van iedere fase opgeleverd?).</w:t>
       </w:r>
-    </w:p>
-    <w:p>
-      <w:pPr>
-        <w:pStyle w:val="Heading2"/>
-      </w:pPr>
-      <w:bookmarkStart w:id="12" w:name="_Toc429553831"/>
+      <w:bookmarkStart w:id="12" w:name="_GoBack"/>
+      <w:bookmarkEnd w:id="12"/>
+    </w:p>
+    <w:p>
+      <w:pPr>
+        <w:pStyle w:val="Kop2"/>
+      </w:pPr>
+      <w:bookmarkStart w:id="13" w:name="_Toc429553831"/>
       <w:r>
         <w:t>Activiteiten</w:t>
       </w:r>
-      <w:bookmarkEnd w:id="12"/>
+      <w:bookmarkEnd w:id="13"/>
     </w:p>
     <w:p>
       <w:r>
@@ -1948,13 +1924,13 @@
     </w:p>
     <w:p>
       <w:pPr>
-        <w:pStyle w:val="Heading2"/>
-      </w:pPr>
-      <w:bookmarkStart w:id="13" w:name="_Toc429553832"/>
+        <w:pStyle w:val="Kop2"/>
+      </w:pPr>
+      <w:bookmarkStart w:id="14" w:name="_Toc429553832"/>
       <w:r>
         <w:t>Planning</w:t>
       </w:r>
-      <w:bookmarkEnd w:id="13"/>
+      <w:bookmarkEnd w:id="14"/>
     </w:p>
     <w:p>
       <w:r>
@@ -1966,15 +1942,7 @@
       </w:r>
       <w:proofErr w:type="spellEnd"/>
       <w:r>
-        <w:t xml:space="preserve">. </w:t>
-      </w:r>
-      <w:proofErr w:type="gramStart"/>
-      <w:r>
-        <w:t>balkenplanning</w:t>
-      </w:r>
-      <w:proofErr w:type="gramEnd"/>
-      <w:r>
-        <w:t xml:space="preserve">, of </w:t>
+        <w:t xml:space="preserve">. balkenplanning, of </w:t>
       </w:r>
       <w:proofErr w:type="spellStart"/>
       <w:r>
@@ -2009,17 +1977,17 @@
     </w:p>
     <w:p>
       <w:pPr>
-        <w:pStyle w:val="Heading1"/>
+        <w:pStyle w:val="Kop1"/>
       </w:pPr>
       <w:r>
         <w:br w:type="page"/>
       </w:r>
-      <w:bookmarkStart w:id="14" w:name="_Toc429553833"/>
+      <w:bookmarkStart w:id="15" w:name="_Toc429553833"/>
       <w:r>
         <w:lastRenderedPageBreak/>
         <w:t>Organisatie</w:t>
       </w:r>
-      <w:bookmarkEnd w:id="14"/>
+      <w:bookmarkEnd w:id="15"/>
     </w:p>
     <w:p>
       <w:pPr>
@@ -2087,16 +2055,106 @@
     </w:p>
     <w:p>
       <w:pPr>
-        <w:pStyle w:val="NoSpacing"/>
-        <w:rPr>
-          <w:rFonts w:ascii="Arial" w:hAnsi="Arial" w:cs="Arial"/>
-          <w:sz w:val="24"/>
-        </w:rPr>
-      </w:pPr>
-    </w:p>
-    <w:p>
-      <w:pPr>
-        <w:pStyle w:val="NoSpacing"/>
+        <w:pStyle w:val="Geenafstand"/>
+        <w:rPr>
+          <w:rFonts w:ascii="Arial" w:hAnsi="Arial" w:cs="Arial"/>
+          <w:sz w:val="24"/>
+        </w:rPr>
+      </w:pPr>
+    </w:p>
+    <w:p>
+      <w:pPr>
+        <w:pStyle w:val="Geenafstand"/>
+        <w:rPr>
+          <w:rFonts w:ascii="Arial" w:hAnsi="Arial" w:cs="Arial"/>
+          <w:sz w:val="24"/>
+        </w:rPr>
+      </w:pPr>
+      <w:r>
+        <w:rPr>
+          <w:rFonts w:ascii="Arial" w:hAnsi="Arial" w:cs="Arial"/>
+          <w:sz w:val="24"/>
+        </w:rPr>
+        <w:t>Er zijn gegevens van de opdrachtgever en de organisatie. De gegevens van de opdrachtgever en van de locatie zijn:</w:t>
+      </w:r>
+    </w:p>
+    <w:p>
+      <w:pPr>
+        <w:pStyle w:val="Geenafstand"/>
+        <w:rPr>
+          <w:rFonts w:ascii="Arial" w:hAnsi="Arial" w:cs="Arial"/>
+          <w:sz w:val="24"/>
+        </w:rPr>
+      </w:pPr>
+    </w:p>
+    <w:p>
+      <w:pPr>
+        <w:pStyle w:val="Geenafstand"/>
+        <w:numPr>
+          <w:ilvl w:val="0"/>
+          <w:numId w:val="6"/>
+        </w:numPr>
+        <w:rPr>
+          <w:rFonts w:ascii="Arial" w:hAnsi="Arial" w:cs="Arial"/>
+          <w:sz w:val="24"/>
+        </w:rPr>
+      </w:pPr>
+      <w:r>
+        <w:rPr>
+          <w:rFonts w:ascii="Arial" w:hAnsi="Arial" w:cs="Arial"/>
+          <w:sz w:val="24"/>
+        </w:rPr>
+        <w:t>Frans Spijkerman – opdrachtgever</w:t>
+      </w:r>
+    </w:p>
+    <w:p>
+      <w:pPr>
+        <w:pStyle w:val="Geenafstand"/>
+        <w:numPr>
+          <w:ilvl w:val="0"/>
+          <w:numId w:val="6"/>
+        </w:numPr>
+        <w:rPr>
+          <w:rFonts w:ascii="Arial" w:hAnsi="Arial" w:cs="Arial"/>
+          <w:sz w:val="24"/>
+        </w:rPr>
+      </w:pPr>
+      <w:r>
+        <w:rPr>
+          <w:rFonts w:ascii="Arial" w:hAnsi="Arial" w:cs="Arial"/>
+          <w:sz w:val="24"/>
+        </w:rPr>
+        <w:t xml:space="preserve">Bioscoop </w:t>
+      </w:r>
+      <w:proofErr w:type="spellStart"/>
+      <w:r>
+        <w:rPr>
+          <w:rFonts w:ascii="Arial" w:hAnsi="Arial" w:cs="Arial"/>
+          <w:sz w:val="24"/>
+        </w:rPr>
+        <w:t>Avans</w:t>
+      </w:r>
+      <w:proofErr w:type="spellEnd"/>
+      <w:r>
+        <w:rPr>
+          <w:rFonts w:ascii="Arial" w:hAnsi="Arial" w:cs="Arial"/>
+          <w:sz w:val="24"/>
+        </w:rPr>
+        <w:t xml:space="preserve"> – Hogeschoollaan 1 – 4818 CR Breda</w:t>
+      </w:r>
+    </w:p>
+    <w:p>
+      <w:pPr>
+        <w:pStyle w:val="Geenafstand"/>
+        <w:rPr>
+          <w:rFonts w:ascii="Arial" w:hAnsi="Arial" w:cs="Arial"/>
+          <w:sz w:val="24"/>
+        </w:rPr>
+      </w:pPr>
+    </w:p>
+    <w:p>
+      <w:pPr>
+        <w:pStyle w:val="Geenafstand"/>
         <w:rPr>
           <w:rFonts w:ascii="Arial" w:hAnsi="Arial" w:cs="Arial"/>
           <w:sz w:val="24"/>
@@ -2112,7 +2170,7 @@
     </w:p>
     <w:p>
       <w:pPr>
-        <w:pStyle w:val="NoSpacing"/>
+        <w:pStyle w:val="Geenafstand"/>
         <w:rPr>
           <w:rFonts w:ascii="Arial" w:hAnsi="Arial" w:cs="Arial"/>
           <w:sz w:val="28"/>
@@ -2156,17 +2214,8 @@
           <w:rFonts w:ascii="Arial" w:hAnsi="Arial" w:cs="Arial"/>
           <w:sz w:val="24"/>
         </w:rPr>
-        <w:t xml:space="preserve">Kevin Gerretsen - 2050253 – </w:t>
-      </w:r>
-      <w:proofErr w:type="gramStart"/>
-      <w:r>
-        <w:rPr>
-          <w:rFonts w:ascii="Arial" w:hAnsi="Arial" w:cs="Arial"/>
-          <w:sz w:val="24"/>
-        </w:rPr>
-        <w:t>Hoofd ontwerper</w:t>
-      </w:r>
-      <w:proofErr w:type="gramEnd"/>
+        <w:t>Kevin Gerretsen - 2050253 – Hoofd ontwerper</w:t>
+      </w:r>
     </w:p>
     <w:p>
       <w:pPr>
@@ -2246,16 +2295,16 @@
     </w:p>
     <w:p>
       <w:pPr>
-        <w:pStyle w:val="NoSpacing"/>
-        <w:rPr>
-          <w:rFonts w:ascii="Arial" w:hAnsi="Arial" w:cs="Arial"/>
-          <w:sz w:val="24"/>
-        </w:rPr>
-      </w:pPr>
-    </w:p>
-    <w:p>
-      <w:pPr>
-        <w:pStyle w:val="NoSpacing"/>
+        <w:pStyle w:val="Geenafstand"/>
+        <w:rPr>
+          <w:rFonts w:ascii="Arial" w:hAnsi="Arial" w:cs="Arial"/>
+          <w:sz w:val="24"/>
+        </w:rPr>
+      </w:pPr>
+    </w:p>
+    <w:p>
+      <w:pPr>
+        <w:pStyle w:val="Geenafstand"/>
         <w:rPr>
           <w:rFonts w:ascii="Arial" w:hAnsi="Arial" w:cs="Arial"/>
           <w:sz w:val="24"/>
@@ -2271,7 +2320,7 @@
     </w:p>
     <w:p>
       <w:pPr>
-        <w:pStyle w:val="NoSpacing"/>
+        <w:pStyle w:val="Geenafstand"/>
         <w:jc w:val="left"/>
         <w:rPr>
           <w:rFonts w:ascii="Arial" w:hAnsi="Arial" w:cs="Arial"/>
@@ -2290,12 +2339,26 @@
           <w:rFonts w:ascii="Arial" w:hAnsi="Arial" w:cs="Arial"/>
           <w:sz w:val="24"/>
         </w:rPr>
-        <w:t>De opdrachtnemers bij elkaar hebben een samenwerkingscontract gemaakt zodat er geen onduidelijkheden kunnen komen in de samenwerking. Iedereen is het met deze samenwerking eens omdat elke opdrachtnemer het heeft doorgelezen en getekend. De regels van het samenwerkingscontract en dat elke opdrachtnemer het heeft getekend staat in bijlage 2.</w:t>
-      </w:r>
-    </w:p>
-    <w:p>
-      <w:pPr>
-        <w:pStyle w:val="NoSpacing"/>
+        <w:t>De opdrachtnemers bij elkaar hebben een samenwerkingscontract gemaakt zodat er geen onduidelijkheden kunnen komen in de samenwerking. Iedereen is het met deze samenwerking eens omdat elke opdrachtnemer het heeft doorgelezen en getekend. De regels van het samenwerkingscontract en dat elke opdrachtnemer het h</w:t>
+      </w:r>
+      <w:r>
+        <w:rPr>
+          <w:rFonts w:ascii="Arial" w:hAnsi="Arial" w:cs="Arial"/>
+          <w:sz w:val="24"/>
+        </w:rPr>
+        <w:t>eeft getekend staat in bijlage 3</w:t>
+      </w:r>
+      <w:r>
+        <w:rPr>
+          <w:rFonts w:ascii="Arial" w:hAnsi="Arial" w:cs="Arial"/>
+          <w:sz w:val="24"/>
+        </w:rPr>
+        <w:t>.</w:t>
+      </w:r>
+    </w:p>
+    <w:p>
+      <w:pPr>
+        <w:pStyle w:val="Geenafstand"/>
         <w:jc w:val="left"/>
         <w:rPr>
           <w:rFonts w:ascii="Arial" w:hAnsi="Arial" w:cs="Arial"/>
@@ -2308,7 +2371,21 @@
           <w:sz w:val="24"/>
         </w:rPr>
         <w:tab/>
-        <w:t>De tools die de opdrachtnemers gaan gebruiken staan ook in bijlage 2 in hoofdstuk 3. De verschillende documenten die gemaakt moeten worden zijn beschreven in het samenwerkingscontract en word ook aan gehouden door alle opdrachtnemers.</w:t>
+        <w:t xml:space="preserve">De tools die de opdrachtnemers gaan </w:t>
+      </w:r>
+      <w:r>
+        <w:rPr>
+          <w:rFonts w:ascii="Arial" w:hAnsi="Arial" w:cs="Arial"/>
+          <w:sz w:val="24"/>
+        </w:rPr>
+        <w:t>gebruiken staan ook in bijlage 3</w:t>
+      </w:r>
+      <w:r>
+        <w:rPr>
+          <w:rFonts w:ascii="Arial" w:hAnsi="Arial" w:cs="Arial"/>
+          <w:sz w:val="24"/>
+        </w:rPr>
+        <w:t xml:space="preserve"> in hoofdstuk 3. De verschillende documenten die gemaakt moeten worden zijn beschreven in het samenwerkingscontract en word ook aan gehouden door alle opdrachtnemers.</w:t>
       </w:r>
       <w:r>
         <w:rPr>
@@ -2346,14 +2423,14 @@
     </w:p>
     <w:p>
       <w:pPr>
-        <w:pStyle w:val="Heading1"/>
-      </w:pPr>
-      <w:bookmarkStart w:id="15" w:name="_Toc429553834"/>
+        <w:pStyle w:val="Kop1"/>
+      </w:pPr>
+      <w:bookmarkStart w:id="16" w:name="_Toc429553834"/>
       <w:r>
         <w:lastRenderedPageBreak/>
         <w:t>Risicoanalyse</w:t>
       </w:r>
-      <w:bookmarkEnd w:id="15"/>
+      <w:bookmarkEnd w:id="16"/>
     </w:p>
     <w:p>
       <w:r>
@@ -2394,7 +2471,7 @@
     </w:p>
     <w:p>
       <w:pPr>
-        <w:pStyle w:val="ListParagraph"/>
+        <w:pStyle w:val="Lijstalinea"/>
         <w:numPr>
           <w:ilvl w:val="0"/>
           <w:numId w:val="1"/>
@@ -2406,7 +2483,7 @@
     </w:p>
     <w:p>
       <w:pPr>
-        <w:pStyle w:val="ListParagraph"/>
+        <w:pStyle w:val="Lijstalinea"/>
         <w:numPr>
           <w:ilvl w:val="0"/>
           <w:numId w:val="1"/>
@@ -2418,7 +2495,7 @@
     </w:p>
     <w:p>
       <w:pPr>
-        <w:pStyle w:val="ListParagraph"/>
+        <w:pStyle w:val="Lijstalinea"/>
         <w:numPr>
           <w:ilvl w:val="0"/>
           <w:numId w:val="1"/>
@@ -2430,7 +2507,7 @@
     </w:p>
     <w:p>
       <w:pPr>
-        <w:pStyle w:val="ListParagraph"/>
+        <w:pStyle w:val="Lijstalinea"/>
         <w:numPr>
           <w:ilvl w:val="0"/>
           <w:numId w:val="1"/>
@@ -2442,7 +2519,7 @@
     </w:p>
     <w:p>
       <w:pPr>
-        <w:pStyle w:val="ListParagraph"/>
+        <w:pStyle w:val="Lijstalinea"/>
         <w:numPr>
           <w:ilvl w:val="0"/>
           <w:numId w:val="1"/>
@@ -2457,20 +2534,12 @@
       </w:r>
       <w:proofErr w:type="spellEnd"/>
       <w:r>
-        <w:t xml:space="preserve">. </w:t>
-      </w:r>
-      <w:proofErr w:type="gramStart"/>
-      <w:r>
-        <w:t>risicogetal</w:t>
-      </w:r>
-      <w:proofErr w:type="gramEnd"/>
-      <w:r>
-        <w:t xml:space="preserve"> op.</w:t>
-      </w:r>
-    </w:p>
-    <w:p>
-      <w:pPr>
-        <w:pStyle w:val="ListParagraph"/>
+        <w:t>. risicogetal op.</w:t>
+      </w:r>
+    </w:p>
+    <w:p>
+      <w:pPr>
+        <w:pStyle w:val="Lijstalinea"/>
         <w:numPr>
           <w:ilvl w:val="0"/>
           <w:numId w:val="1"/>
@@ -2488,7 +2557,7 @@
     </w:p>
     <w:p>
       <w:pPr>
-        <w:pStyle w:val="ListParagraph"/>
+        <w:pStyle w:val="Lijstalinea"/>
         <w:numPr>
           <w:ilvl w:val="0"/>
           <w:numId w:val="1"/>
@@ -2512,7 +2581,7 @@
     </w:p>
     <w:p>
       <w:pPr>
-        <w:pStyle w:val="ListParagraph"/>
+        <w:pStyle w:val="Lijstalinea"/>
         <w:numPr>
           <w:ilvl w:val="0"/>
           <w:numId w:val="1"/>
@@ -2530,7 +2599,7 @@
     </w:p>
     <w:p>
       <w:pPr>
-        <w:pStyle w:val="ListParagraph"/>
+        <w:pStyle w:val="Lijstalinea"/>
         <w:numPr>
           <w:ilvl w:val="0"/>
           <w:numId w:val="1"/>
@@ -2659,13 +2728,13 @@
     </w:p>
     <w:p>
       <w:pPr>
-        <w:pStyle w:val="Heading1"/>
+        <w:pStyle w:val="Kop1"/>
         <w:rPr>
           <w:b w:val="0"/>
           <w:color w:val="4F81BD" w:themeColor="accent1"/>
         </w:rPr>
       </w:pPr>
-      <w:bookmarkStart w:id="16" w:name="_Toc497757639"/>
+      <w:bookmarkStart w:id="17" w:name="_Toc497757639"/>
       <w:r>
         <w:rPr>
           <w:color w:val="4F81BD" w:themeColor="accent1"/>
@@ -2673,12 +2742,12 @@
         <w:lastRenderedPageBreak/>
         <w:t>1. Aanwezigheid</w:t>
       </w:r>
-      <w:bookmarkEnd w:id="16"/>
+      <w:bookmarkEnd w:id="17"/>
     </w:p>
     <w:p/>
     <w:p>
       <w:pPr>
-        <w:pStyle w:val="NormalWeb"/>
+        <w:pStyle w:val="Normaalweb"/>
         <w:shd w:val="clear" w:color="auto" w:fill="FFFFFF"/>
         <w:spacing w:before="0" w:beforeAutospacing="0" w:after="0" w:afterAutospacing="0"/>
         <w:rPr>
@@ -2706,7 +2775,7 @@
     </w:p>
     <w:p>
       <w:pPr>
-        <w:pStyle w:val="NormalWeb"/>
+        <w:pStyle w:val="Normaalweb"/>
         <w:shd w:val="clear" w:color="auto" w:fill="FFFFFF"/>
         <w:spacing w:before="0" w:beforeAutospacing="0" w:after="0" w:afterAutospacing="0"/>
         <w:rPr>
@@ -2798,7 +2867,7 @@
     </w:p>
     <w:p>
       <w:pPr>
-        <w:pStyle w:val="NormalWeb"/>
+        <w:pStyle w:val="Normaalweb"/>
         <w:shd w:val="clear" w:color="auto" w:fill="FFFFFF"/>
         <w:spacing w:before="0" w:beforeAutospacing="0" w:after="0" w:afterAutospacing="0"/>
         <w:rPr>
@@ -2834,7 +2903,7 @@
     </w:p>
     <w:p>
       <w:pPr>
-        <w:pStyle w:val="NormalWeb"/>
+        <w:pStyle w:val="Normaalweb"/>
         <w:shd w:val="clear" w:color="auto" w:fill="FFFFFF"/>
         <w:spacing w:before="0" w:beforeAutospacing="0" w:after="0" w:afterAutospacing="0"/>
         <w:rPr>
@@ -2846,7 +2915,7 @@
     </w:p>
     <w:p>
       <w:pPr>
-        <w:pStyle w:val="NormalWeb"/>
+        <w:pStyle w:val="Normaalweb"/>
         <w:shd w:val="clear" w:color="auto" w:fill="FFFFFF"/>
         <w:spacing w:before="0" w:beforeAutospacing="0" w:after="0" w:afterAutospacing="0"/>
         <w:rPr>
@@ -2866,7 +2935,7 @@
     </w:p>
     <w:p>
       <w:pPr>
-        <w:pStyle w:val="NormalWeb"/>
+        <w:pStyle w:val="Normaalweb"/>
         <w:shd w:val="clear" w:color="auto" w:fill="FFFFFF"/>
         <w:spacing w:before="0" w:beforeAutospacing="0" w:after="0" w:afterAutospacing="0"/>
         <w:rPr>
@@ -2878,7 +2947,7 @@
     </w:p>
     <w:p>
       <w:pPr>
-        <w:pStyle w:val="NormalWeb"/>
+        <w:pStyle w:val="Normaalweb"/>
         <w:shd w:val="clear" w:color="auto" w:fill="FFFFFF"/>
         <w:spacing w:before="0" w:beforeAutospacing="0" w:after="0" w:afterAutospacing="0"/>
         <w:rPr>
@@ -2898,7 +2967,7 @@
     </w:p>
     <w:p>
       <w:pPr>
-        <w:pStyle w:val="NormalWeb"/>
+        <w:pStyle w:val="Normaalweb"/>
         <w:shd w:val="clear" w:color="auto" w:fill="FFFFFF"/>
         <w:spacing w:before="0" w:beforeAutospacing="0" w:after="0" w:afterAutospacing="0"/>
         <w:rPr>
@@ -2910,7 +2979,7 @@
     </w:p>
     <w:p>
       <w:pPr>
-        <w:pStyle w:val="Heading1"/>
+        <w:pStyle w:val="Kop1"/>
         <w:rPr>
           <w:b w:val="0"/>
           <w:color w:val="4F81BD" w:themeColor="accent1"/>
@@ -3063,7 +3132,7 @@
     </w:p>
     <w:p>
       <w:pPr>
-        <w:pStyle w:val="Heading1"/>
+        <w:pStyle w:val="Kop1"/>
         <w:rPr>
           <w:b w:val="0"/>
           <w:color w:val="4F81BD" w:themeColor="accent1"/>
@@ -3230,25 +3299,7 @@
           <w:szCs w:val="24"/>
         </w:rPr>
         <w:lastRenderedPageBreak/>
-        <w:t xml:space="preserve">3.7 De code </w:t>
-      </w:r>
-      <w:proofErr w:type="gramStart"/>
-      <w:r>
-        <w:rPr>
-          <w:rFonts w:ascii="Arial" w:hAnsi="Arial" w:cs="Arial"/>
-          <w:sz w:val="24"/>
-          <w:szCs w:val="24"/>
-        </w:rPr>
-        <w:t>word</w:t>
-      </w:r>
-      <w:proofErr w:type="gramEnd"/>
-      <w:r>
-        <w:rPr>
-          <w:rFonts w:ascii="Arial" w:hAnsi="Arial" w:cs="Arial"/>
-          <w:sz w:val="24"/>
-          <w:szCs w:val="24"/>
-        </w:rPr>
-        <w:t xml:space="preserve"> getypt in de editor </w:t>
+        <w:t xml:space="preserve">3.7 De code word getypt in de editor </w:t>
       </w:r>
       <w:proofErr w:type="spellStart"/>
       <w:r>
@@ -3297,7 +3348,7 @@
     </w:p>
     <w:p>
       <w:pPr>
-        <w:pStyle w:val="Heading1"/>
+        <w:pStyle w:val="Kop1"/>
         <w:jc w:val="left"/>
         <w:rPr>
           <w:b w:val="0"/>
@@ -3418,7 +3469,7 @@
     </w:p>
     <w:p>
       <w:pPr>
-        <w:pStyle w:val="Heading1"/>
+        <w:pStyle w:val="Kop1"/>
         <w:rPr>
           <w:b w:val="0"/>
           <w:color w:val="4F81BD" w:themeColor="accent1"/>
@@ -3466,7 +3517,7 @@
     </w:p>
     <w:p>
       <w:pPr>
-        <w:pStyle w:val="Heading1"/>
+        <w:pStyle w:val="Kop1"/>
         <w:rPr>
           <w:b w:val="0"/>
           <w:color w:val="4F81BD" w:themeColor="accent1"/>
@@ -3533,7 +3584,7 @@
     </w:p>
     <w:p>
       <w:pPr>
-        <w:pStyle w:val="Heading1"/>
+        <w:pStyle w:val="Kop1"/>
         <w:rPr>
           <w:b w:val="0"/>
           <w:color w:val="4F81BD" w:themeColor="accent1"/>
@@ -3647,7 +3698,6 @@
         </w:rPr>
         <w:tab/>
       </w:r>
-      <w:proofErr w:type="gramStart"/>
       <w:r>
         <w:rPr>
           <w:rFonts w:ascii="Arial" w:hAnsi="Arial" w:cs="Arial"/>
@@ -3655,16 +3705,7 @@
           <w:szCs w:val="24"/>
         </w:rPr>
         <w:tab/>
-        <w:t xml:space="preserve">  Michael</w:t>
-      </w:r>
-      <w:proofErr w:type="gramEnd"/>
-      <w:r>
-        <w:rPr>
-          <w:rFonts w:ascii="Arial" w:hAnsi="Arial" w:cs="Arial"/>
-          <w:sz w:val="24"/>
-          <w:szCs w:val="24"/>
-        </w:rPr>
-        <w:t xml:space="preserve"> van Zundert</w:t>
+        <w:t xml:space="preserve">  Michael van Zundert</w:t>
       </w:r>
       <w:r>
         <w:rPr>
@@ -4054,22 +4095,13 @@
         </w:rPr>
         <w:t xml:space="preserve">Handtekening Teun </w:t>
       </w:r>
-      <w:proofErr w:type="gramStart"/>
       <w:r>
         <w:rPr>
           <w:rFonts w:ascii="Arial" w:hAnsi="Arial" w:cs="Arial"/>
           <w:sz w:val="24"/>
         </w:rPr>
         <w:tab/>
-        <w:t xml:space="preserve">  Handtekening</w:t>
-      </w:r>
-      <w:proofErr w:type="gramEnd"/>
-      <w:r>
-        <w:rPr>
-          <w:rFonts w:ascii="Arial" w:hAnsi="Arial" w:cs="Arial"/>
-          <w:sz w:val="24"/>
-        </w:rPr>
-        <w:t xml:space="preserve"> Michael</w:t>
+        <w:t xml:space="preserve">  Handtekening Michael</w:t>
       </w:r>
       <w:r>
         <w:rPr>
@@ -4089,7 +4121,7 @@
     </w:p>
     <w:p>
       <w:pPr>
-        <w:pStyle w:val="NormalWeb"/>
+        <w:pStyle w:val="Normaalweb"/>
         <w:shd w:val="clear" w:color="auto" w:fill="FFFFFF"/>
         <w:spacing w:before="0" w:beforeAutospacing="0" w:after="0" w:afterAutospacing="0"/>
         <w:rPr>
@@ -4100,7 +4132,7 @@
     </w:p>
     <w:p>
       <w:pPr>
-        <w:pStyle w:val="NormalWeb"/>
+        <w:pStyle w:val="Normaalweb"/>
         <w:shd w:val="clear" w:color="auto" w:fill="FFFFFF"/>
         <w:spacing w:before="0" w:beforeAutospacing="0" w:after="0" w:afterAutospacing="0"/>
         <w:rPr>
@@ -4111,7 +4143,7 @@
     </w:p>
     <w:p>
       <w:pPr>
-        <w:pStyle w:val="NormalWeb"/>
+        <w:pStyle w:val="Normaalweb"/>
         <w:shd w:val="clear" w:color="auto" w:fill="FFFFFF"/>
         <w:spacing w:before="0" w:beforeAutospacing="0" w:after="0" w:afterAutospacing="0"/>
         <w:rPr>
@@ -4140,27 +4172,18 @@
         </w:rPr>
         <w:tab/>
       </w:r>
-      <w:proofErr w:type="gramStart"/>
       <w:r>
         <w:rPr>
           <w:rFonts w:ascii="Arial" w:hAnsi="Arial" w:cs="Arial"/>
           <w:lang w:val="nl-NL"/>
         </w:rPr>
         <w:tab/>
-        <w:t xml:space="preserve">  Ricky</w:t>
-      </w:r>
-      <w:proofErr w:type="gramEnd"/>
-      <w:r>
-        <w:rPr>
-          <w:rFonts w:ascii="Arial" w:hAnsi="Arial" w:cs="Arial"/>
-          <w:lang w:val="nl-NL"/>
-        </w:rPr>
-        <w:t xml:space="preserve"> van de Berg</w:t>
-      </w:r>
-    </w:p>
-    <w:p>
-      <w:pPr>
-        <w:pStyle w:val="NormalWeb"/>
+        <w:t xml:space="preserve">  Ricky van de Berg</w:t>
+      </w:r>
+    </w:p>
+    <w:p>
+      <w:pPr>
+        <w:pStyle w:val="Normaalweb"/>
         <w:shd w:val="clear" w:color="auto" w:fill="FFFFFF"/>
         <w:spacing w:before="0" w:beforeAutospacing="0" w:after="0" w:afterAutospacing="0"/>
         <w:rPr>
@@ -4189,7 +4212,6 @@
         </w:rPr>
         <w:tab/>
       </w:r>
-      <w:proofErr w:type="gramStart"/>
       <w:r>
         <w:rPr>
           <w:rFonts w:ascii="Arial" w:hAnsi="Arial" w:cs="Arial"/>
@@ -4198,11 +4220,10 @@
         <w:tab/>
         <w:t xml:space="preserve">  0610757168</w:t>
       </w:r>
-      <w:proofErr w:type="gramEnd"/>
-    </w:p>
-    <w:p>
-      <w:pPr>
-        <w:pStyle w:val="NormalWeb"/>
+    </w:p>
+    <w:p>
+      <w:pPr>
+        <w:pStyle w:val="Normaalweb"/>
         <w:shd w:val="clear" w:color="auto" w:fill="FFFFFF"/>
         <w:spacing w:before="0" w:beforeAutospacing="0" w:after="0" w:afterAutospacing="0"/>
         <w:rPr>
@@ -4229,27 +4250,18 @@
         </w:rPr>
         <w:tab/>
       </w:r>
-      <w:proofErr w:type="gramStart"/>
       <w:r>
         <w:rPr>
           <w:rFonts w:ascii="Arial" w:hAnsi="Arial" w:cs="Arial"/>
           <w:lang w:val="nl-NL"/>
         </w:rPr>
         <w:tab/>
-        <w:t xml:space="preserve">  raberg1@avans.nl</w:t>
-      </w:r>
-      <w:proofErr w:type="gramEnd"/>
-      <w:r>
-        <w:rPr>
-          <w:rFonts w:ascii="Arial" w:hAnsi="Arial" w:cs="Arial"/>
-          <w:lang w:val="nl-NL"/>
-        </w:rPr>
-        <w:t xml:space="preserve"> </w:t>
-      </w:r>
-    </w:p>
-    <w:p>
-      <w:pPr>
-        <w:pStyle w:val="NormalWeb"/>
+        <w:t xml:space="preserve">  raberg1@avans.nl </w:t>
+      </w:r>
+    </w:p>
+    <w:p>
+      <w:pPr>
+        <w:pStyle w:val="Normaalweb"/>
         <w:shd w:val="clear" w:color="auto" w:fill="FFFFFF"/>
         <w:spacing w:before="0" w:beforeAutospacing="0" w:after="0" w:afterAutospacing="0"/>
         <w:rPr>
@@ -4260,7 +4272,7 @@
     </w:p>
     <w:p>
       <w:pPr>
-        <w:pStyle w:val="NormalWeb"/>
+        <w:pStyle w:val="Normaalweb"/>
         <w:shd w:val="clear" w:color="auto" w:fill="FFFFFF"/>
         <w:spacing w:before="0" w:beforeAutospacing="0" w:after="0" w:afterAutospacing="0"/>
         <w:rPr>
@@ -4271,7 +4283,7 @@
     </w:p>
     <w:p>
       <w:pPr>
-        <w:pStyle w:val="NormalWeb"/>
+        <w:pStyle w:val="Normaalweb"/>
         <w:shd w:val="clear" w:color="auto" w:fill="FFFFFF"/>
         <w:spacing w:before="0" w:beforeAutospacing="0" w:after="0" w:afterAutospacing="0"/>
         <w:rPr>
@@ -4282,7 +4294,7 @@
     </w:p>
     <w:p>
       <w:pPr>
-        <w:pStyle w:val="NormalWeb"/>
+        <w:pStyle w:val="Normaalweb"/>
         <w:shd w:val="clear" w:color="auto" w:fill="FFFFFF"/>
         <w:spacing w:before="0" w:beforeAutospacing="0" w:after="0" w:afterAutospacing="0"/>
         <w:rPr>
@@ -4293,7 +4305,7 @@
     </w:p>
     <w:p>
       <w:pPr>
-        <w:pStyle w:val="NormalWeb"/>
+        <w:pStyle w:val="Normaalweb"/>
         <w:shd w:val="clear" w:color="auto" w:fill="FFFFFF"/>
         <w:spacing w:before="0" w:beforeAutospacing="0" w:after="0" w:afterAutospacing="0"/>
         <w:rPr>
@@ -4301,13 +4313,11 @@
           <w:lang w:val="nl-NL"/>
         </w:rPr>
       </w:pPr>
-      <w:bookmarkStart w:id="17" w:name="_GoBack"/>
-      <w:bookmarkEnd w:id="17"/>
       <w:r>
         <w:rPr>
           <w:rFonts w:ascii="Arial" w:hAnsi="Arial" w:cs="Arial"/>
           <w:noProof/>
-          <w:lang w:val="nl-NL"/>
+          <w:lang w:val="nl-NL" w:eastAsia="nl-NL"/>
         </w:rPr>
         <mc:AlternateContent>
           <mc:Choice Requires="wpi">
@@ -4341,7 +4351,7 @@
               </wp:anchor>
             </w:drawing>
           </mc:Choice>
-          <mc:Fallback>
+          <mc:Fallback xmlns:w16se="http://schemas.microsoft.com/office/word/2015/wordml/symex" xmlns:w16cid="http://schemas.microsoft.com/office/word/2016/wordml/cid" xmlns:am3d="http://schemas.microsoft.com/office/drawing/2017/model3d" xmlns:aink="http://schemas.microsoft.com/office/drawing/2016/ink" xmlns:cx8="http://schemas.microsoft.com/office/drawing/2016/5/14/chartex" xmlns:cx7="http://schemas.microsoft.com/office/drawing/2016/5/13/chartex" xmlns:cx6="http://schemas.microsoft.com/office/drawing/2016/5/12/chartex" xmlns:cx5="http://schemas.microsoft.com/office/drawing/2016/5/11/chartex" xmlns:cx4="http://schemas.microsoft.com/office/drawing/2016/5/10/chartex" xmlns:cx3="http://schemas.microsoft.com/office/drawing/2016/5/9/chartex" xmlns:cx2="http://schemas.microsoft.com/office/drawing/2015/10/21/chartex" xmlns:cx1="http://schemas.microsoft.com/office/drawing/2015/9/8/chartex" xmlns:cx="http://schemas.microsoft.com/office/drawing/2014/chartex">
             <w:pict>
               <v:shapetype w14:anchorId="271CE4FC" id="_x0000_t75" coordsize="21600,21600" o:spt="75" o:preferrelative="t" path="m@4@5l@4@11@9@11@9@5xe" filled="f" stroked="f">
                 <v:stroke joinstyle="miter"/>
@@ -4373,7 +4383,7 @@
         <w:rPr>
           <w:rFonts w:ascii="Arial" w:hAnsi="Arial" w:cs="Arial"/>
           <w:noProof/>
-          <w:lang w:val="nl-NL"/>
+          <w:lang w:val="nl-NL" w:eastAsia="nl-NL"/>
         </w:rPr>
         <mc:AlternateContent>
           <mc:Choice Requires="wpi">
@@ -4407,7 +4417,7 @@
               </wp:anchor>
             </w:drawing>
           </mc:Choice>
-          <mc:Fallback>
+          <mc:Fallback xmlns:w16se="http://schemas.microsoft.com/office/word/2015/wordml/symex" xmlns:w16cid="http://schemas.microsoft.com/office/word/2016/wordml/cid" xmlns:am3d="http://schemas.microsoft.com/office/drawing/2017/model3d" xmlns:aink="http://schemas.microsoft.com/office/drawing/2016/ink" xmlns:cx8="http://schemas.microsoft.com/office/drawing/2016/5/14/chartex" xmlns:cx7="http://schemas.microsoft.com/office/drawing/2016/5/13/chartex" xmlns:cx6="http://schemas.microsoft.com/office/drawing/2016/5/12/chartex" xmlns:cx5="http://schemas.microsoft.com/office/drawing/2016/5/11/chartex" xmlns:cx4="http://schemas.microsoft.com/office/drawing/2016/5/10/chartex" xmlns:cx3="http://schemas.microsoft.com/office/drawing/2016/5/9/chartex" xmlns:cx2="http://schemas.microsoft.com/office/drawing/2015/10/21/chartex" xmlns:cx1="http://schemas.microsoft.com/office/drawing/2015/9/8/chartex" xmlns:cx="http://schemas.microsoft.com/office/drawing/2014/chartex">
             <w:pict>
               <v:shape w14:anchorId="538A82AC" id="Ink 14" o:spid="_x0000_s1026" type="#_x0000_t75" style="position:absolute;margin-left:157.05pt;margin-top:-7.45pt;width:91.5pt;height:37.1pt;z-index:251672576;visibility:visible;mso-wrap-style:square;mso-wrap-distance-left:9pt;mso-wrap-distance-top:0;mso-wrap-distance-right:9pt;mso-wrap-distance-bottom:0;mso-position-horizontal:absolute;mso-position-horizontal-relative:text;mso-position-vertical:absolute;mso-position-vertical-relative:text" o:gfxdata="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">
                 <v:imagedata r:id="rId16" o:title=""/>
@@ -4419,7 +4429,7 @@
     </w:p>
     <w:p>
       <w:pPr>
-        <w:pStyle w:val="NormalWeb"/>
+        <w:pStyle w:val="Normaalweb"/>
         <w:shd w:val="clear" w:color="auto" w:fill="FFFFFF"/>
         <w:spacing w:before="0" w:beforeAutospacing="0" w:after="0" w:afterAutospacing="0"/>
         <w:rPr>
@@ -4452,7 +4462,7 @@
     </w:p>
     <w:p>
       <w:pPr>
-        <w:pStyle w:val="NormalWeb"/>
+        <w:pStyle w:val="Normaalweb"/>
         <w:shd w:val="clear" w:color="auto" w:fill="FFFFFF"/>
         <w:spacing w:before="0" w:beforeAutospacing="0" w:after="0" w:afterAutospacing="0"/>
         <w:rPr>
@@ -4463,7 +4473,7 @@
     </w:p>
     <w:p>
       <w:pPr>
-        <w:pStyle w:val="NormalWeb"/>
+        <w:pStyle w:val="Normaalweb"/>
         <w:shd w:val="clear" w:color="auto" w:fill="FFFFFF"/>
         <w:spacing w:before="0" w:beforeAutospacing="0" w:after="0" w:afterAutospacing="0"/>
         <w:rPr>
@@ -4474,7 +4484,7 @@
     </w:p>
     <w:p>
       <w:pPr>
-        <w:pStyle w:val="NormalWeb"/>
+        <w:pStyle w:val="Normaalweb"/>
         <w:shd w:val="clear" w:color="auto" w:fill="FFFFFF"/>
         <w:spacing w:before="0" w:beforeAutospacing="0" w:after="0" w:afterAutospacing="0"/>
         <w:rPr>
@@ -4485,7 +4495,7 @@
     </w:p>
     <w:p>
       <w:pPr>
-        <w:pStyle w:val="NormalWeb"/>
+        <w:pStyle w:val="Normaalweb"/>
         <w:shd w:val="clear" w:color="auto" w:fill="FFFFFF"/>
         <w:spacing w:before="0" w:beforeAutospacing="0" w:after="0" w:afterAutospacing="0"/>
         <w:rPr>
@@ -4500,36 +4510,26 @@
         </w:rPr>
         <w:t>Handtekening Nadia</w:t>
       </w:r>
-      <w:proofErr w:type="gramStart"/>
       <w:r>
         <w:rPr>
           <w:rFonts w:ascii="Arial" w:hAnsi="Arial" w:cs="Arial"/>
           <w:lang w:val="nl-NL"/>
         </w:rPr>
         <w:tab/>
-        <w:t xml:space="preserve">  Handtekening</w:t>
-      </w:r>
-      <w:proofErr w:type="gramEnd"/>
-      <w:r>
-        <w:rPr>
-          <w:rFonts w:ascii="Arial" w:hAnsi="Arial" w:cs="Arial"/>
-          <w:lang w:val="nl-NL"/>
-        </w:rPr>
-        <w:t xml:space="preserve"> Ricky</w:t>
-      </w:r>
-    </w:p>
-    <w:p>
-      <w:pPr>
-        <w:pStyle w:val="NormalWeb"/>
-        <w:shd w:val="clear" w:color="auto" w:fill="FFFFFF"/>
-        <w:spacing w:before="0" w:beforeAutospacing="0" w:after="0" w:afterAutospacing="0"/>
-        <w:rPr>
-          <w:rFonts w:ascii="Arial" w:hAnsi="Arial" w:cs="Arial"/>
-          <w:lang w:val="nl-NL"/>
-        </w:rPr>
-      </w:pPr>
-    </w:p>
-    <w:p/>
+        <w:t xml:space="preserve">  Handtekening Ricky</w:t>
+      </w:r>
+    </w:p>
+    <w:p>
+      <w:pPr>
+        <w:widowControl/>
+        <w:snapToGrid/>
+        <w:spacing w:line="240" w:lineRule="auto"/>
+        <w:jc w:val="left"/>
+        <w:rPr>
+          <w:rFonts w:ascii="Arial" w:hAnsi="Arial" w:cs="Arial"/>
+        </w:rPr>
+      </w:pPr>
+    </w:p>
     <w:sectPr>
       <w:pgSz w:w="11906" w:h="16838"/>
       <w:pgMar w:top="1417" w:right="1417" w:bottom="1417" w:left="1417" w:header="708" w:footer="708" w:gutter="0"/>
@@ -4549,8 +4549,121 @@
 </file>
 
 <file path=word/numbering.xml><?xml version="1.0" encoding="utf-8"?>
-<w:numbering xmlns:wpc="http://schemas.microsoft.com/office/word/2010/wordprocessingCanvas" xmlns:cx="http://schemas.microsoft.com/office/drawing/2014/chartex" xmlns:cx1="http://schemas.microsoft.com/office/drawing/2015/9/8/chartex" xmlns:cx2="http://schemas.microsoft.com/office/drawing/2015/10/21/chartex" xmlns:cx3="http://schemas.microsoft.com/office/drawing/2016/5/9/chartex" xmlns:cx4="http://schemas.microsoft.com/office/drawing/2016/5/10/chartex" xmlns:cx5="http://schemas.microsoft.com/office/drawing/2016/5/11/chartex" xmlns:cx6="http://schemas.microsoft.com/office/drawing/2016/5/12/chartex" xmlns:cx7="http://schemas.microsoft.com/office/drawing/2016/5/13/chartex" xmlns:cx8="http://schemas.microsoft.com/office/drawing/2016/5/14/chartex" xmlns:mc="http://schemas.openxmlformats.org/markup-compatibility/2006" xmlns:aink="http://schemas.microsoft.com/office/drawing/2016/ink" xmlns:am3d="http://schemas.microsoft.com/office/drawing/2017/model3d" xmlns:o="urn:schemas-microsoft-com:office:office" xmlns:r="http://schemas.openxmlformats.org/officeDocument/2006/relationships" xmlns:m="http://schemas.openxmlformats.org/officeDocument/2006/math" xmlns:v="urn:schemas-microsoft-com:vml" xmlns:wp14="http://schemas.microsoft.com/office/word/2010/wordprocessingDrawing" xmlns:wp="http://schemas.openxmlformats.org/drawingml/2006/wordprocessingDrawing" xmlns:w10="urn:schemas-microsoft-com:office:word" xmlns:w="http://schemas.openxmlformats.org/wordprocessingml/2006/main" xmlns:w14="http://schemas.microsoft.com/office/word/2010/wordml" xmlns:w15="http://schemas.microsoft.com/office/word/2012/wordml" xmlns:w16cid="http://schemas.microsoft.com/office/word/2016/wordml/cid" xmlns:w16se="http://schemas.microsoft.com/office/word/2015/wordml/symex" xmlns:wpg="http://schemas.microsoft.com/office/word/2010/wordprocessingGroup" xmlns:wpi="http://schemas.microsoft.com/office/word/2010/wordprocessingInk" xmlns:wne="http://schemas.microsoft.com/office/word/2006/wordml" xmlns:wps="http://schemas.microsoft.com/office/word/2010/wordprocessingShape" mc:Ignorable="w14 w15 w16se w16cid wp14">
+<w:numbering xmlns:wpc="http://schemas.microsoft.com/office/word/2010/wordprocessingCanvas" xmlns:mc="http://schemas.openxmlformats.org/markup-compatibility/2006" xmlns:o="urn:schemas-microsoft-com:office:office" xmlns:r="http://schemas.openxmlformats.org/officeDocument/2006/relationships" xmlns:m="http://schemas.openxmlformats.org/officeDocument/2006/math" xmlns:v="urn:schemas-microsoft-com:vml" xmlns:wp14="http://schemas.microsoft.com/office/word/2010/wordprocessingDrawing" xmlns:wp="http://schemas.openxmlformats.org/drawingml/2006/wordprocessingDrawing" xmlns:w10="urn:schemas-microsoft-com:office:word" xmlns:w="http://schemas.openxmlformats.org/wordprocessingml/2006/main" xmlns:w14="http://schemas.microsoft.com/office/word/2010/wordml" xmlns:w15="http://schemas.microsoft.com/office/word/2012/wordml" xmlns:wpg="http://schemas.microsoft.com/office/word/2010/wordprocessingGroup" xmlns:wpi="http://schemas.microsoft.com/office/word/2010/wordprocessingInk" xmlns:wne="http://schemas.microsoft.com/office/word/2006/wordml" xmlns:wps="http://schemas.microsoft.com/office/word/2010/wordprocessingShape" mc:Ignorable="w14 w15 wp14">
   <w:abstractNum w:abstractNumId="0" w15:restartNumberingAfterBreak="0">
+    <w:nsid w:val="114E1AB9"/>
+    <w:multiLevelType w:val="hybridMultilevel"/>
+    <w:tmpl w:val="D37010B2"/>
+    <w:lvl w:ilvl="0" w:tplc="04130001">
+      <w:start w:val="1"/>
+      <w:numFmt w:val="bullet"/>
+      <w:lvlText w:val=""/>
+      <w:lvlJc w:val="left"/>
+      <w:pPr>
+        <w:ind w:left="780" w:hanging="360"/>
+      </w:pPr>
+      <w:rPr>
+        <w:rFonts w:ascii="Symbol" w:hAnsi="Symbol" w:hint="default"/>
+      </w:rPr>
+    </w:lvl>
+    <w:lvl w:ilvl="1" w:tplc="04130003" w:tentative="1">
+      <w:start w:val="1"/>
+      <w:numFmt w:val="bullet"/>
+      <w:lvlText w:val="o"/>
+      <w:lvlJc w:val="left"/>
+      <w:pPr>
+        <w:ind w:left="1500" w:hanging="360"/>
+      </w:pPr>
+      <w:rPr>
+        <w:rFonts w:ascii="Courier New" w:hAnsi="Courier New" w:cs="Courier New" w:hint="default"/>
+      </w:rPr>
+    </w:lvl>
+    <w:lvl w:ilvl="2" w:tplc="04130005" w:tentative="1">
+      <w:start w:val="1"/>
+      <w:numFmt w:val="bullet"/>
+      <w:lvlText w:val=""/>
+      <w:lvlJc w:val="left"/>
+      <w:pPr>
+        <w:ind w:left="2220" w:hanging="360"/>
+      </w:pPr>
+      <w:rPr>
+        <w:rFonts w:ascii="Wingdings" w:hAnsi="Wingdings" w:hint="default"/>
+      </w:rPr>
+    </w:lvl>
+    <w:lvl w:ilvl="3" w:tplc="04130001" w:tentative="1">
+      <w:start w:val="1"/>
+      <w:numFmt w:val="bullet"/>
+      <w:lvlText w:val=""/>
+      <w:lvlJc w:val="left"/>
+      <w:pPr>
+        <w:ind w:left="2940" w:hanging="360"/>
+      </w:pPr>
+      <w:rPr>
+        <w:rFonts w:ascii="Symbol" w:hAnsi="Symbol" w:hint="default"/>
+      </w:rPr>
+    </w:lvl>
+    <w:lvl w:ilvl="4" w:tplc="04130003" w:tentative="1">
+      <w:start w:val="1"/>
+      <w:numFmt w:val="bullet"/>
+      <w:lvlText w:val="o"/>
+      <w:lvlJc w:val="left"/>
+      <w:pPr>
+        <w:ind w:left="3660" w:hanging="360"/>
+      </w:pPr>
+      <w:rPr>
+        <w:rFonts w:ascii="Courier New" w:hAnsi="Courier New" w:cs="Courier New" w:hint="default"/>
+      </w:rPr>
+    </w:lvl>
+    <w:lvl w:ilvl="5" w:tplc="04130005" w:tentative="1">
+      <w:start w:val="1"/>
+      <w:numFmt w:val="bullet"/>
+      <w:lvlText w:val=""/>
+      <w:lvlJc w:val="left"/>
+      <w:pPr>
+        <w:ind w:left="4380" w:hanging="360"/>
+      </w:pPr>
+      <w:rPr>
+        <w:rFonts w:ascii="Wingdings" w:hAnsi="Wingdings" w:hint="default"/>
+      </w:rPr>
+    </w:lvl>
+    <w:lvl w:ilvl="6" w:tplc="04130001" w:tentative="1">
+      <w:start w:val="1"/>
+      <w:numFmt w:val="bullet"/>
+      <w:lvlText w:val=""/>
+      <w:lvlJc w:val="left"/>
+      <w:pPr>
+        <w:ind w:left="5100" w:hanging="360"/>
+      </w:pPr>
+      <w:rPr>
+        <w:rFonts w:ascii="Symbol" w:hAnsi="Symbol" w:hint="default"/>
+      </w:rPr>
+    </w:lvl>
+    <w:lvl w:ilvl="7" w:tplc="04130003" w:tentative="1">
+      <w:start w:val="1"/>
+      <w:numFmt w:val="bullet"/>
+      <w:lvlText w:val="o"/>
+      <w:lvlJc w:val="left"/>
+      <w:pPr>
+        <w:ind w:left="5820" w:hanging="360"/>
+      </w:pPr>
+      <w:rPr>
+        <w:rFonts w:ascii="Courier New" w:hAnsi="Courier New" w:cs="Courier New" w:hint="default"/>
+      </w:rPr>
+    </w:lvl>
+    <w:lvl w:ilvl="8" w:tplc="04130005" w:tentative="1">
+      <w:start w:val="1"/>
+      <w:numFmt w:val="bullet"/>
+      <w:lvlText w:val=""/>
+      <w:lvlJc w:val="left"/>
+      <w:pPr>
+        <w:ind w:left="6540" w:hanging="360"/>
+      </w:pPr>
+      <w:rPr>
+        <w:rFonts w:ascii="Wingdings" w:hAnsi="Wingdings" w:hint="default"/>
+      </w:rPr>
+    </w:lvl>
+  </w:abstractNum>
+  <w:abstractNum w:abstractNumId="1" w15:restartNumberingAfterBreak="0">
     <w:nsid w:val="2EC271C4"/>
     <w:multiLevelType w:val="hybridMultilevel"/>
     <w:tmpl w:val="70C823BE"/>
@@ -4663,7 +4776,7 @@
       </w:rPr>
     </w:lvl>
   </w:abstractNum>
-  <w:abstractNum w:abstractNumId="1" w15:restartNumberingAfterBreak="0">
+  <w:abstractNum w:abstractNumId="2" w15:restartNumberingAfterBreak="0">
     <w:nsid w:val="378E0A34"/>
     <w:multiLevelType w:val="hybridMultilevel"/>
     <w:tmpl w:val="584E3310"/>
@@ -4776,7 +4889,7 @@
       </w:rPr>
     </w:lvl>
   </w:abstractNum>
-  <w:abstractNum w:abstractNumId="2" w15:restartNumberingAfterBreak="0">
+  <w:abstractNum w:abstractNumId="3" w15:restartNumberingAfterBreak="0">
     <w:nsid w:val="5B5D5393"/>
     <w:multiLevelType w:val="hybridMultilevel"/>
     <w:tmpl w:val="42DA3B28"/>
@@ -4889,7 +5002,120 @@
       </w:rPr>
     </w:lvl>
   </w:abstractNum>
-  <w:abstractNum w:abstractNumId="3" w15:restartNumberingAfterBreak="0">
+  <w:abstractNum w:abstractNumId="4" w15:restartNumberingAfterBreak="0">
+    <w:nsid w:val="714124B8"/>
+    <w:multiLevelType w:val="hybridMultilevel"/>
+    <w:tmpl w:val="CE16BBD2"/>
+    <w:lvl w:ilvl="0" w:tplc="04130001">
+      <w:start w:val="1"/>
+      <w:numFmt w:val="bullet"/>
+      <w:lvlText w:val=""/>
+      <w:lvlJc w:val="left"/>
+      <w:pPr>
+        <w:ind w:left="720" w:hanging="360"/>
+      </w:pPr>
+      <w:rPr>
+        <w:rFonts w:ascii="Symbol" w:hAnsi="Symbol" w:hint="default"/>
+      </w:rPr>
+    </w:lvl>
+    <w:lvl w:ilvl="1" w:tplc="04130003" w:tentative="1">
+      <w:start w:val="1"/>
+      <w:numFmt w:val="bullet"/>
+      <w:lvlText w:val="o"/>
+      <w:lvlJc w:val="left"/>
+      <w:pPr>
+        <w:ind w:left="1440" w:hanging="360"/>
+      </w:pPr>
+      <w:rPr>
+        <w:rFonts w:ascii="Courier New" w:hAnsi="Courier New" w:cs="Courier New" w:hint="default"/>
+      </w:rPr>
+    </w:lvl>
+    <w:lvl w:ilvl="2" w:tplc="04130005" w:tentative="1">
+      <w:start w:val="1"/>
+      <w:numFmt w:val="bullet"/>
+      <w:lvlText w:val=""/>
+      <w:lvlJc w:val="left"/>
+      <w:pPr>
+        <w:ind w:left="2160" w:hanging="360"/>
+      </w:pPr>
+      <w:rPr>
+        <w:rFonts w:ascii="Wingdings" w:hAnsi="Wingdings" w:hint="default"/>
+      </w:rPr>
+    </w:lvl>
+    <w:lvl w:ilvl="3" w:tplc="04130001" w:tentative="1">
+      <w:start w:val="1"/>
+      <w:numFmt w:val="bullet"/>
+      <w:lvlText w:val=""/>
+      <w:lvlJc w:val="left"/>
+      <w:pPr>
+        <w:ind w:left="2880" w:hanging="360"/>
+      </w:pPr>
+      <w:rPr>
+        <w:rFonts w:ascii="Symbol" w:hAnsi="Symbol" w:hint="default"/>
+      </w:rPr>
+    </w:lvl>
+    <w:lvl w:ilvl="4" w:tplc="04130003" w:tentative="1">
+      <w:start w:val="1"/>
+      <w:numFmt w:val="bullet"/>
+      <w:lvlText w:val="o"/>
+      <w:lvlJc w:val="left"/>
+      <w:pPr>
+        <w:ind w:left="3600" w:hanging="360"/>
+      </w:pPr>
+      <w:rPr>
+        <w:rFonts w:ascii="Courier New" w:hAnsi="Courier New" w:cs="Courier New" w:hint="default"/>
+      </w:rPr>
+    </w:lvl>
+    <w:lvl w:ilvl="5" w:tplc="04130005" w:tentative="1">
+      <w:start w:val="1"/>
+      <w:numFmt w:val="bullet"/>
+      <w:lvlText w:val=""/>
+      <w:lvlJc w:val="left"/>
+      <w:pPr>
+        <w:ind w:left="4320" w:hanging="360"/>
+      </w:pPr>
+      <w:rPr>
+        <w:rFonts w:ascii="Wingdings" w:hAnsi="Wingdings" w:hint="default"/>
+      </w:rPr>
+    </w:lvl>
+    <w:lvl w:ilvl="6" w:tplc="04130001" w:tentative="1">
+      <w:start w:val="1"/>
+      <w:numFmt w:val="bullet"/>
+      <w:lvlText w:val=""/>
+      <w:lvlJc w:val="left"/>
+      <w:pPr>
+        <w:ind w:left="5040" w:hanging="360"/>
+      </w:pPr>
+      <w:rPr>
+        <w:rFonts w:ascii="Symbol" w:hAnsi="Symbol" w:hint="default"/>
+      </w:rPr>
+    </w:lvl>
+    <w:lvl w:ilvl="7" w:tplc="04130003" w:tentative="1">
+      <w:start w:val="1"/>
+      <w:numFmt w:val="bullet"/>
+      <w:lvlText w:val="o"/>
+      <w:lvlJc w:val="left"/>
+      <w:pPr>
+        <w:ind w:left="5760" w:hanging="360"/>
+      </w:pPr>
+      <w:rPr>
+        <w:rFonts w:ascii="Courier New" w:hAnsi="Courier New" w:cs="Courier New" w:hint="default"/>
+      </w:rPr>
+    </w:lvl>
+    <w:lvl w:ilvl="8" w:tplc="04130005" w:tentative="1">
+      <w:start w:val="1"/>
+      <w:numFmt w:val="bullet"/>
+      <w:lvlText w:val=""/>
+      <w:lvlJc w:val="left"/>
+      <w:pPr>
+        <w:ind w:left="6480" w:hanging="360"/>
+      </w:pPr>
+      <w:rPr>
+        <w:rFonts w:ascii="Wingdings" w:hAnsi="Wingdings" w:hint="default"/>
+      </w:rPr>
+    </w:lvl>
+  </w:abstractNum>
+  <w:abstractNum w:abstractNumId="5" w15:restartNumberingAfterBreak="0">
     <w:nsid w:val="72FA3178"/>
     <w:multiLevelType w:val="hybridMultilevel"/>
     <w:tmpl w:val="CAD4D436"/>
@@ -5003,22 +5229,28 @@
     </w:lvl>
   </w:abstractNum>
   <w:num w:numId="1">
+    <w:abstractNumId w:val="5"/>
+  </w:num>
+  <w:num w:numId="2">
     <w:abstractNumId w:val="3"/>
   </w:num>
-  <w:num w:numId="2">
+  <w:num w:numId="3">
+    <w:abstractNumId w:val="1"/>
+  </w:num>
+  <w:num w:numId="4">
     <w:abstractNumId w:val="2"/>
   </w:num>
-  <w:num w:numId="3">
+  <w:num w:numId="5">
     <w:abstractNumId w:val="0"/>
   </w:num>
-  <w:num w:numId="4">
-    <w:abstractNumId w:val="1"/>
+  <w:num w:numId="6">
+    <w:abstractNumId w:val="4"/>
   </w:num>
 </w:numbering>
 </file>
 
 <file path=word/styles.xml><?xml version="1.0" encoding="utf-8"?>
-<w:styles xmlns:mc="http://schemas.openxmlformats.org/markup-compatibility/2006" xmlns:r="http://schemas.openxmlformats.org/officeDocument/2006/relationships" xmlns:w="http://schemas.openxmlformats.org/wordprocessingml/2006/main" xmlns:w14="http://schemas.microsoft.com/office/word/2010/wordml" xmlns:w15="http://schemas.microsoft.com/office/word/2012/wordml" xmlns:w16cid="http://schemas.microsoft.com/office/word/2016/wordml/cid" xmlns:w16se="http://schemas.microsoft.com/office/word/2015/wordml/symex" mc:Ignorable="w14 w15 w16se w16cid">
+<w:styles xmlns:mc="http://schemas.openxmlformats.org/markup-compatibility/2006" xmlns:r="http://schemas.openxmlformats.org/officeDocument/2006/relationships" xmlns:w="http://schemas.openxmlformats.org/wordprocessingml/2006/main" xmlns:w14="http://schemas.microsoft.com/office/word/2010/wordml" xmlns:w15="http://schemas.microsoft.com/office/word/2012/wordml" mc:Ignorable="w14 w15">
   <w:docDefaults>
     <w:rPrDefault>
       <w:rPr>
@@ -5028,7 +5260,7 @@
     </w:rPrDefault>
     <w:pPrDefault/>
   </w:docDefaults>
-  <w:latentStyles w:defLockedState="0" w:defUIPriority="99" w:defSemiHidden="0" w:defUnhideWhenUsed="0" w:defQFormat="0" w:count="375">
+  <w:latentStyles w:defLockedState="0" w:defUIPriority="99" w:defSemiHidden="0" w:defUnhideWhenUsed="0" w:defQFormat="0" w:count="371">
     <w:lsdException w:name="Normal" w:uiPriority="0" w:qFormat="1"/>
     <w:lsdException w:name="heading 1" w:uiPriority="9" w:qFormat="1"/>
     <w:lsdException w:name="heading 2" w:semiHidden="1" w:uiPriority="9" w:unhideWhenUsed="1" w:qFormat="1"/>
@@ -5134,6 +5366,7 @@
     <w:lsdException w:name="HTML Sample" w:semiHidden="1" w:unhideWhenUsed="1"/>
     <w:lsdException w:name="HTML Typewriter" w:semiHidden="1" w:unhideWhenUsed="1"/>
     <w:lsdException w:name="HTML Variable" w:semiHidden="1" w:unhideWhenUsed="1"/>
+    <w:lsdException w:name="Normal Table" w:semiHidden="1" w:unhideWhenUsed="1"/>
     <w:lsdException w:name="annotation subject" w:semiHidden="1" w:unhideWhenUsed="1"/>
     <w:lsdException w:name="No List" w:semiHidden="1" w:unhideWhenUsed="1"/>
     <w:lsdException w:name="Outline List 1" w:semiHidden="1" w:unhideWhenUsed="1"/>
@@ -5177,8 +5410,10 @@
     <w:lsdException w:name="Table Elegant" w:semiHidden="1" w:unhideWhenUsed="1"/>
     <w:lsdException w:name="Table Professional" w:semiHidden="1" w:unhideWhenUsed="1"/>
     <w:lsdException w:name="Table Subtle 1" w:semiHidden="1" w:unhideWhenUsed="1"/>
+    <w:lsdException w:name="Table Subtle 2" w:semiHidden="1" w:unhideWhenUsed="1"/>
     <w:lsdException w:name="Table Web 1" w:semiHidden="1" w:unhideWhenUsed="1"/>
     <w:lsdException w:name="Table Web 2" w:semiHidden="1" w:unhideWhenUsed="1"/>
+    <w:lsdException w:name="Table Web 3" w:semiHidden="1" w:unhideWhenUsed="1"/>
     <w:lsdException w:name="Balloon Text" w:semiHidden="1" w:unhideWhenUsed="1"/>
     <w:lsdException w:name="Table Grid" w:uiPriority="59"/>
     <w:lsdException w:name="Table Theme" w:semiHidden="1" w:unhideWhenUsed="1"/>
@@ -5397,12 +5632,8 @@
     <w:lsdException w:name="List Table 5 Dark Accent 6" w:uiPriority="50"/>
     <w:lsdException w:name="List Table 6 Colorful Accent 6" w:uiPriority="51"/>
     <w:lsdException w:name="List Table 7 Colorful Accent 6" w:uiPriority="52"/>
-    <w:lsdException w:name="Mention" w:semiHidden="1" w:unhideWhenUsed="1"/>
-    <w:lsdException w:name="Smart Hyperlink" w:semiHidden="1" w:unhideWhenUsed="1"/>
-    <w:lsdException w:name="Hashtag" w:semiHidden="1" w:unhideWhenUsed="1"/>
-    <w:lsdException w:name="Unresolved Mention" w:semiHidden="1" w:unhideWhenUsed="1"/>
   </w:latentStyles>
-  <w:style w:type="paragraph" w:default="1" w:styleId="Normal">
+  <w:style w:type="paragraph" w:default="1" w:styleId="Standaard">
     <w:name w:val="Normal"/>
     <w:qFormat/>
     <w:rsid w:val="006701E5"/>
@@ -5416,11 +5647,11 @@
       <w:rFonts w:ascii="Verdana" w:eastAsia="Times New Roman" w:hAnsi="Verdana"/>
     </w:rPr>
   </w:style>
-  <w:style w:type="paragraph" w:styleId="Heading1">
+  <w:style w:type="paragraph" w:styleId="Kop1">
     <w:name w:val="heading 1"/>
-    <w:basedOn w:val="Normal"/>
-    <w:next w:val="Normal"/>
-    <w:link w:val="Heading1Char"/>
+    <w:basedOn w:val="Standaard"/>
+    <w:next w:val="Standaard"/>
+    <w:link w:val="Kop1Char"/>
     <w:uiPriority w:val="9"/>
     <w:qFormat/>
     <w:rsid w:val="006701E5"/>
@@ -5439,11 +5670,11 @@
       <w:szCs w:val="28"/>
     </w:rPr>
   </w:style>
-  <w:style w:type="paragraph" w:styleId="Heading2">
+  <w:style w:type="paragraph" w:styleId="Kop2">
     <w:name w:val="heading 2"/>
-    <w:basedOn w:val="Normal"/>
-    <w:next w:val="Normal"/>
-    <w:link w:val="Heading2Char"/>
+    <w:basedOn w:val="Standaard"/>
+    <w:next w:val="Standaard"/>
+    <w:link w:val="Kop2Char"/>
     <w:uiPriority w:val="9"/>
     <w:unhideWhenUsed/>
     <w:qFormat/>
@@ -5463,13 +5694,13 @@
       <w:szCs w:val="26"/>
     </w:rPr>
   </w:style>
-  <w:style w:type="character" w:default="1" w:styleId="DefaultParagraphFont">
+  <w:style w:type="character" w:default="1" w:styleId="Standaardalinea-lettertype">
     <w:name w:val="Default Paragraph Font"/>
     <w:uiPriority w:val="1"/>
     <w:semiHidden/>
     <w:unhideWhenUsed/>
   </w:style>
-  <w:style w:type="table" w:default="1" w:styleId="TableNormal">
+  <w:style w:type="table" w:default="1" w:styleId="Standaardtabel">
     <w:name w:val="Normal Table"/>
     <w:uiPriority w:val="99"/>
     <w:semiHidden/>
@@ -5484,7 +5715,7 @@
       </w:tblCellMar>
     </w:tblPr>
   </w:style>
-  <w:style w:type="numbering" w:default="1" w:styleId="NoList">
+  <w:style w:type="numbering" w:default="1" w:styleId="Geenlijst">
     <w:name w:val="No List"/>
     <w:uiPriority w:val="99"/>
     <w:semiHidden/>
@@ -5492,18 +5723,18 @@
   </w:style>
   <w:style w:type="paragraph" w:customStyle="1" w:styleId="Alinea">
     <w:name w:val="Alinea"/>
-    <w:basedOn w:val="Normal"/>
-    <w:next w:val="Normal"/>
+    <w:basedOn w:val="Standaard"/>
+    <w:next w:val="Standaard"/>
     <w:rsid w:val="006701E5"/>
     <w:pPr>
       <w:spacing w:before="60" w:after="60"/>
     </w:pPr>
   </w:style>
-  <w:style w:type="paragraph" w:styleId="Title">
+  <w:style w:type="paragraph" w:styleId="Titel">
     <w:name w:val="Title"/>
-    <w:basedOn w:val="Normal"/>
-    <w:next w:val="Normal"/>
-    <w:link w:val="TitleChar"/>
+    <w:basedOn w:val="Standaard"/>
+    <w:next w:val="Standaard"/>
+    <w:link w:val="TitelChar"/>
     <w:uiPriority w:val="10"/>
     <w:qFormat/>
     <w:rsid w:val="006701E5"/>
@@ -5523,9 +5754,9 @@
       <w:szCs w:val="52"/>
     </w:rPr>
   </w:style>
-  <w:style w:type="character" w:customStyle="1" w:styleId="TitleChar">
-    <w:name w:val="Title Char"/>
-    <w:link w:val="Title"/>
+  <w:style w:type="character" w:customStyle="1" w:styleId="TitelChar">
+    <w:name w:val="Titel Char"/>
+    <w:link w:val="Titel"/>
     <w:uiPriority w:val="10"/>
     <w:rsid w:val="006701E5"/>
     <w:rPr>
@@ -5538,9 +5769,9 @@
       <w:lang w:eastAsia="nl-NL"/>
     </w:rPr>
   </w:style>
-  <w:style w:type="character" w:customStyle="1" w:styleId="Heading1Char">
-    <w:name w:val="Heading 1 Char"/>
-    <w:link w:val="Heading1"/>
+  <w:style w:type="character" w:customStyle="1" w:styleId="Kop1Char">
+    <w:name w:val="Kop 1 Char"/>
+    <w:link w:val="Kop1"/>
     <w:uiPriority w:val="9"/>
     <w:rsid w:val="006701E5"/>
     <w:rPr>
@@ -5553,9 +5784,9 @@
       <w:lang w:eastAsia="nl-NL"/>
     </w:rPr>
   </w:style>
-  <w:style w:type="character" w:customStyle="1" w:styleId="Heading2Char">
-    <w:name w:val="Heading 2 Char"/>
-    <w:link w:val="Heading2"/>
+  <w:style w:type="character" w:customStyle="1" w:styleId="Kop2Char">
+    <w:name w:val="Kop 2 Char"/>
+    <w:link w:val="Kop2"/>
     <w:uiPriority w:val="9"/>
     <w:rsid w:val="006701E5"/>
     <w:rPr>
@@ -5568,10 +5799,10 @@
       <w:lang w:eastAsia="nl-NL"/>
     </w:rPr>
   </w:style>
-  <w:style w:type="paragraph" w:styleId="TOCHeading">
+  <w:style w:type="paragraph" w:styleId="Kopvaninhoudsopgave">
     <w:name w:val="TOC Heading"/>
-    <w:basedOn w:val="Heading1"/>
-    <w:next w:val="Normal"/>
+    <w:basedOn w:val="Kop1"/>
+    <w:next w:val="Standaard"/>
     <w:uiPriority w:val="39"/>
     <w:semiHidden/>
     <w:unhideWhenUsed/>
@@ -5585,10 +5816,10 @@
       <w:outlineLvl w:val="9"/>
     </w:pPr>
   </w:style>
-  <w:style w:type="paragraph" w:styleId="TOC2">
+  <w:style w:type="paragraph" w:styleId="Inhopg2">
     <w:name w:val="toc 2"/>
-    <w:basedOn w:val="Normal"/>
-    <w:next w:val="Normal"/>
+    <w:basedOn w:val="Standaard"/>
+    <w:next w:val="Standaard"/>
     <w:autoRedefine/>
     <w:uiPriority w:val="39"/>
     <w:unhideWhenUsed/>
@@ -5607,10 +5838,10 @@
       <w:szCs w:val="22"/>
     </w:rPr>
   </w:style>
-  <w:style w:type="paragraph" w:styleId="TOC1">
+  <w:style w:type="paragraph" w:styleId="Inhopg1">
     <w:name w:val="toc 1"/>
-    <w:basedOn w:val="Normal"/>
-    <w:next w:val="Normal"/>
+    <w:basedOn w:val="Standaard"/>
+    <w:next w:val="Standaard"/>
     <w:autoRedefine/>
     <w:uiPriority w:val="39"/>
     <w:unhideWhenUsed/>
@@ -5628,10 +5859,10 @@
       <w:szCs w:val="22"/>
     </w:rPr>
   </w:style>
-  <w:style w:type="paragraph" w:styleId="TOC3">
+  <w:style w:type="paragraph" w:styleId="Inhopg3">
     <w:name w:val="toc 3"/>
-    <w:basedOn w:val="Normal"/>
-    <w:next w:val="Normal"/>
+    <w:basedOn w:val="Standaard"/>
+    <w:next w:val="Standaard"/>
     <w:autoRedefine/>
     <w:uiPriority w:val="39"/>
     <w:semiHidden/>
@@ -5651,10 +5882,10 @@
       <w:szCs w:val="22"/>
     </w:rPr>
   </w:style>
-  <w:style w:type="paragraph" w:styleId="BalloonText">
+  <w:style w:type="paragraph" w:styleId="Ballontekst">
     <w:name w:val="Balloon Text"/>
-    <w:basedOn w:val="Normal"/>
-    <w:link w:val="BalloonTextChar"/>
+    <w:basedOn w:val="Standaard"/>
+    <w:link w:val="BallontekstChar"/>
     <w:uiPriority w:val="99"/>
     <w:semiHidden/>
     <w:unhideWhenUsed/>
@@ -5668,9 +5899,9 @@
       <w:szCs w:val="16"/>
     </w:rPr>
   </w:style>
-  <w:style w:type="character" w:customStyle="1" w:styleId="BalloonTextChar">
-    <w:name w:val="Balloon Text Char"/>
-    <w:link w:val="BalloonText"/>
+  <w:style w:type="character" w:customStyle="1" w:styleId="BallontekstChar">
+    <w:name w:val="Ballontekst Char"/>
+    <w:link w:val="Ballontekst"/>
     <w:uiPriority w:val="99"/>
     <w:semiHidden/>
     <w:rsid w:val="006701E5"/>
@@ -5691,9 +5922,9 @@
       <w:u w:val="single"/>
     </w:rPr>
   </w:style>
-  <w:style w:type="paragraph" w:styleId="ListParagraph">
+  <w:style w:type="paragraph" w:styleId="Lijstalinea">
     <w:name w:val="List Paragraph"/>
-    <w:basedOn w:val="Normal"/>
+    <w:basedOn w:val="Standaard"/>
     <w:uiPriority w:val="34"/>
     <w:qFormat/>
     <w:rsid w:val="00BD1652"/>
@@ -5702,9 +5933,9 @@
       <w:contextualSpacing/>
     </w:pPr>
   </w:style>
-  <w:style w:type="table" w:styleId="TableGrid">
+  <w:style w:type="table" w:styleId="Tabelraster">
     <w:name w:val="Table Grid"/>
-    <w:basedOn w:val="TableNormal"/>
+    <w:basedOn w:val="Standaardtabel"/>
     <w:uiPriority w:val="59"/>
     <w:rsid w:val="00BD1652"/>
     <w:tblPr>
@@ -5718,7 +5949,7 @@
       </w:tblBorders>
     </w:tblPr>
   </w:style>
-  <w:style w:type="paragraph" w:styleId="NoSpacing">
+  <w:style w:type="paragraph" w:styleId="Geenafstand">
     <w:name w:val="No Spacing"/>
     <w:uiPriority w:val="1"/>
     <w:qFormat/>
@@ -5732,9 +5963,9 @@
       <w:rFonts w:ascii="Verdana" w:eastAsia="Times New Roman" w:hAnsi="Verdana"/>
     </w:rPr>
   </w:style>
-  <w:style w:type="paragraph" w:styleId="NormalWeb">
+  <w:style w:type="paragraph" w:styleId="Normaalweb">
     <w:name w:val="Normal (Web)"/>
-    <w:basedOn w:val="Normal"/>
+    <w:basedOn w:val="Standaard"/>
     <w:uiPriority w:val="99"/>
     <w:unhideWhenUsed/>
     <w:rsid w:val="00BF2BB7"/>
@@ -5777,7 +6008,7 @@
       <inkml:brushProperty name="height" value="0.05" units="cm"/>
     </inkml:brush>
   </inkml:definitions>
-  <inkml:trace contextRef="#ctx0" brushRef="#br0">1006 150 5248,'0'0'2176,"0"0"-908,0 0-531,0 0-423,0 0-33,0 0 447,0 0-60,0 0-291,0 0-87,0 0 60,0-4 226,-2-7-265,-3 0-52,3 8-197,0 0 1,1 1-1,-1-1 1,1 0-1,-1 0 1,1 0-1,0 0 1,1 0-1,-1 0 1,0-2-63,-3-6 234,4 10-223,-16-22 132,7 16-56,-4 0 56,-8-10 27,3 2 24,6 10-62,-4 3 34,4 1-74,-17 0 73,10 6-17,-11 8 87,-4-8-107,24-4-101,0 0 1,1 1 0,-1 0 0,0 0 0,1 1 0,-1 1 0,0 0-28,-35 19 82,16-6 39,5-3 35,10-2-92,-34 45 81,32-33-119,1 3 54,10-14-51,0 0 0,1 0 0,-1 10-29,0-3 46,3-9-39,0 1-1,1-1 1,0 1 0,1 1-7,1 49 97,1-13 56,-3-34-63,2 1-1,0-1 0,0 1 0,4 11-89,1-8 44,2 0-39,2 6 52,-3 9-22,2 6 7,7-9 37,-6-16-69,-6-7 7,1-1 1,-1 0 0,2 0 0,-1-1 0,1 1 0,0-1 0,0 0 0,0-1 0,3 2-18,-6-5 7,3 3 10,1-1 1,-1 1-1,1-1 0,0 0 0,1-1 0,-1 0 0,0 0 0,1-1 1,0 1-1,-1-2 0,1 1 0,6 0-17,6-2 21,-12 0-21,1 1 0,0-1 0,-1-1 0,1 0 0,0 0 0,0-1 0,19-12 0,-11 9 0,-12 4 0,1-1 0,-1 1 0,0-1 0,0-1 0,1 1 0,-2-1 0,1 1 0,1-2 0,8-4-11,-9 5 2,-1 1 1,0 0-1,0-1 0,0 0 1,0 0-1,0 0 0,0-1 1,-1 1-1,0-1 0,0 0 1,1 0 8,12-21-18,2-3 17,0 2 0,2 0-1,13-13 2,-28 33 0,-1 0 0,0 0 0,-1-1 0,0 1 0,0-1 0,0 0 0,-1 0 0,0 0 0,0 0 0,0 0 0,-1-5 0,4-9 0,-4-13 0,-1 30 0,0-1 0,-1 0 0,2 1 0,-1-1 0,0 1 0,1-1 0,0 0 0,0 1 0,0-1 0,1 0 0,5-6-43,-6 9 26,1 0 0,-1 0-1,0 0 1,0 0-1,0 0 1,0 0-1,-1 0 1,1-1 0,0 1-1,-1 0 1,1-3 17,-1 135-24,0-97 26,0-26-2,1 0 0,-1 0 0,2 0 0,-1 0 0,1 0 0,0 0 0,1 2 0,-1-3 0,0 0 0,0 0 0,-1 0 0,0 1 0,0-1 0,0 0 0,-1 2 0,1 0 0,-1 0 0,2 0 0,-1 0 0,1-1 0,0 1 0,1 0 0,0-1 0,-1-1 0,-1 1 0,1 0 0,-1 0 0,0 6 0,-1-9 0,0 0 0,0-1 0,1 1 0,-1 0 0,1-1 0,0 1 0,0 0 0,0-1 0,0 1 0,0-1 0,1 0 0,0 1 0,0-1 0,-1 0 0,1 0 0,-1 0 0,0 0 0,0 0 0,0 0 0,-1 1 0,1-1 0,-1 0 0,0 0 0,0 1 0,0 0 0,-1 3 39,1-7-14,19 35 39,-14-22-28,0-6 74,13-6-21,0-5-68,3-13-21,0-4 0,-3 0 0,24-64 0,-35 39 0,10 5 0,17-31 0,-28 62 0,-1-2 0,-4 9 0,0 1 0,1-1 0,0 0 0,0 1 0,0 0 0,0-1 0,0 1 0,0 0 0,1 0 0,1-1 0,5-3 0,-9 5 0,1 1 0,-1 0 0,1 0 0,0-1 0,-1 1 0,1-1 0,-1 1 0,1-1 0,-1 1 0,1-1 0,-1 1 0,0-1 0,1 1 0,-1-1 0,0 1 0,1-1 0,-1 0 0,0 1 0,0-1 0,1 1 0,-1-1 0,0 0 0,0 1 0,0-1 0,0 0 0,0 1 0,0-1 0,0 0 0,0 1 0,0-1 0,0 0 0,0 0 0,0-62 0,0 48 0,0 30 0,0 0 0,1-10 0,-1-1 0,0 0 0,0 1 0,0-1 0,0 0 0,-1 0 0,1 1 0,-1-1 0,0 0 0,-1 1 0,-5 6 0,6-9 0,0-1 0,0 1 0,0 0 0,-1 0 0,2 0 0,-1 0 0,0 1 0,0-1 0,1 0 0,-1 0 0,1 0 0,0 1 0,-1-1 0,1 0 0,0 0 0,0 1 0,0-1 0,0 0 0,-1 0 0,1 0 0,-1 0 0,0 0 0,1 0 0,-1 0 0,0 0 0,0 0 0,0 0 0,-1-1 0,-6 17 0,1 5 0,-15 35 0,8-36 0,14-22 0,0 1 0,-1-1 0,1 1 0,0 0 0,0-1 0,-1 1 0,1-1 0,0 1 0,0 0 0,0 0 0,0-1 0,0 1 0,0 0 0,0-1 0,0 1 0,0 0 0,0-1 0,0 1 0,0 0 0,0-1 0,1 1 0,-1 0 0,0-1 0,1 1 0,-1-1 0,0 1 0,1 0 0,0-1 0,0 1 0,0 0 0,0-1 0,0 1 0,-1-1 0,1 0 0,0 1 0,0-1 0,0 0 0,0 1 0,0-1 0,0 0 0,0 0 0,1 0 0,-1 0 0,0 0 0,0 0 0,0 0 0,0 0 0,0-1 0,0 1 0,0 0 0,0-1 0,0 1 0,25-13 0,-18 8 0,6-1 0,-11 4 0,0 1 0,0 0 0,0-1 0,0 0 0,0 0 0,0 0 0,-1 0 0,1 0 0,0-1 0,-1 1 0,1 0 0,-1 0 0,1 0 0,0 0 0,0 0 0,0 1 0,0-1 0,0 1 0,0 0 0,1 0 0,-1 0 0,0 0 0,1 0 0,-1 1 0,1-1 0,-1 0 0,0 0 0,0 0 0,1-1 0,-1 1 0,0-1 0,0 1 0,0-1 0,-1 0 0,1 0 0,0 0 0,-1-1 0,5-3 0,1-1 0,0 1 0,0 1 0,6-4 0,1 0 0,-7 4 0,-1 1 0,1 0 0,0 0 0,0 0 0,7-1 0,20-8 0,-14 9 6,0 1-33,0-11-58,0 10 63,-7 4 22,-28 0 0,13 0 0,0 0 0,0 0 0,0 0 0,1 0 0,-1 0 0,0 0 0,0 0 0,0 1 0,0-1 0,0 0 0,0 1 0,0-1 0,1 0 0,-1 1 0,0-1 0,0 1 0,1-1 0,-1 1 0,0 0 0,0-1 0,1 1 0,-1 0 0,1-1 0,-1 1 0,1 0 0,-1 0 0,1 0 0,-1-1 0,0 1 0,1 0 0,-1-1 0,1 1 0,-1 0 0,0-1 0,1 1 0,-1 0 0,0-1 0,0 1 0,1-1 0,-1 0 0,0 1 0,0-1 0,0 0 0,0 1 0,0-1 0,0 0 0,1 0 0,-1 0 0,0 0 0,0 1 0,0-1 0,0-1 0,0 1 0,-4 1 0,1-1 0,0 1 0,-1 0 0,1 0 0,0 1 0,0-1 0,0 1 0,-1 0 0,2 0 0,-4 2 0,-8 4 0,-45 27 0,56-33 0,1-2 0,0 1 0,-1 0 0,1 1 0,0-1 0,0 0 0,0 1 0,0 0 0,0-1 0,0 1 0,1 0 0,-1 1 0,0-1 0,1 1 0,-1-1 0,1 0 0,-1 0 0,1 0 0,-1 0 0,0-1 0,1 1 0,-1-1 0,0 1 0,0-1 0,0 0 0,0 0 0,0-1 0,-1 1 0,1-1 0,-14 5 0,1 1 0,2 0 0,-1 1 0,-4 4 0,3-2 0,1-1 0,-1-1 0,-8 2 0,-28 10 0,52-19 0,-7-1 0,-11 4 0,18-2 0,-1-1 0,1 0 0,0 1 0,0-1 0,-1 1 0,1-1 0,0 1 0,0-1 0,0 0 0,0 1 0,-1-1 0,1 1 0,0-1 0,0 1 0,0-1 0,0 1 0,0-1 0,0 1 0,0-1 0,0 1 0,1-1 0,-1 0 0,0 1 0,0-1 0,0 1 0,0-1 0,1 1 0,-1-1 0,0 0 0,0 1 0,1-1 0,-1 1 0,1-1 0,-1 0 0,0 0 0,1 1 0,-1-1 0,0 0 0,1 0 0,-1 0 0,1 0 0,-1 1 0,1-1 0,-1 0 0,0 0 0,1 0 0,-1 0 0,1 0 0,-1 0 0,1 0 0,-1 0 0,1 0 0,-1-1 0,0 1 0,1 0 0,-1 0 0,1 0 0,-1 0 0,0-1 0,1 1 0,-1 0 0,0 0 0,1-1 0,-1 1 0,0 0 0,1-1 0,-1 1 0,0 0 0,1-1 0,-1 1 0,0 0 0,0-1 0,0 1 0,1-1 0,0 0 0,0 0 0,0 0 0,0 0 0,0 0 0,1 0 0,-1 0 0,0 0 0,1 0 0,-1 0 0,1 1 0,-1-1 0,1 1 0,-1-1 0,1 1 0,-1-1 0,1 1 0,-1 0 0,1 0 0,2 0 0,0-1-1,0 1 1,0-1-1,0 0 1,0 0-1,0 0 0,0 0 1,0-1 0,27-8 26,22 3 59,89-17-37,8 6 130,34 5-178,14 8 51,-128 7-18,28 7 99,-6-1 16,-27-6-77,-63-2-59,1 0 0,-1 0 0,1 0 0,0 0 0,-1 1 0,1-1 0,-1 1-1,1-1 1,-1 1 0,1 0 0,-1 0-12,5 4 89,0 2 54,-6-6-122,5 2 96,0-1 128,-10-3-45,-7 1-164,-70-1 32,-16 1 5,-4 4-44,-255 26 15,-174 20 107,294-28-90,-32-4 96,-70 7 92,328-24-239,-83 10 342,-83-2-352,28-9 150,109-4-65,38 4-84,1 0-1,-1 0 1,0 0-1,1 0 1,-1 0-1,0-1 1,1 1-1,-1 0 1,1 0 0,-1-1-1,0 1 1,1 0-1,-1-1 1,1 1-1,-1-1 1,1 1 0,-1-1-1,1 1 1,0-1-1,-1 1 1,1-1-1,0 1 1,-1-1-1,1 1 1,0-1 0,-1 0-1,1 1 1,0-1-1,0 1 1,0-1-1,0 0 1,0 1 0,0-1-1,0 0 1,0 1-1,0-1 1,0 0-1,0 1 0,1-2 0,1 0 0,0 0 0,0 0 0,-1 0 0,1 1 0,1-1 0,-1 1 0,0-1 0,0 1 0,0 0 0,1 0 0,-1 0 0,0 0 0,3 0 0,50-14 0,-20 6 0,125-42 30,-34 10 38,1 5 1,2 6-1,7 4-68,114-2 21,337-34-20,-331 47-44,-192 12-117,0 2 98,148-1 100,-166 2-63,0 0-38,1 0-54,0 0-67,0 0-78,0 1-91,-16-1 62,0 0-50,-1 0-54,1 1-56,0-1-62,-1 0-64,0 0-69,0 0-72,-14 0-69,0 0-105,-1 0-95,1 0-82,2 0-306,0 0-82,3 0-369,11 0-1002</inkml:trace>
+  <inkml:trace contextRef="#ctx0" brushRef="#br0">1006 150 5248,'0'0'2176,"0"0"-908,0 0-531,0 0-423,0 0-33,0 0 447,0 0-60,0 0-291,0 0-87,0 0 60,0-4 226,-2-7-265,-3 0-52,3 8-197,0 0 1,1 1-1,-1-1 1,1 0-1,-1 0 1,1 0-1,0 0 1,1 0-1,-1 0 1,0-2-63,-3-6 234,4 10-223,-16-22 132,7 16-56,-4 0 56,-8-10 27,3 2 24,6 10-62,-4 3 34,4 1-74,-17 0 73,10 6-17,-11 8 87,-4-8-107,24-4-101,0 0 1,1 1 0,-1 0 0,0 0 0,1 1 0,-1 1 0,0 0-28,-35 19 82,16-6 39,5-3 35,10-2-92,-34 45 81,32-33-119,1 3 54,10-14-51,0 0 0,1 0 0,-1 10-29,0-3 46,3-9-39,0 1-1,1-1 1,0 1 0,1 1-7,1 49 97,1-14 56,-3-33-63,2 1-1,0-1 0,0 1 0,4 11-89,1-8 44,2 0-39,2 6 52,-3 9-22,2 6 7,7-9 37,-6-16-69,-6-7 7,1-1 1,-1 0 0,2 0 0,-1-1 0,1 1 0,0-1 0,0 0 0,0-1 0,3 2-18,-6-5 7,3 3 10,1-1 1,-1 1-1,1-1 0,0 0 0,1-1 0,-1 0 0,0 0 0,1-1 1,0 1-1,-1-2 0,1 1 0,6 0-17,6-2 21,-12 0-21,1 1 0,0-1 0,-1-1 0,1 0 0,0 0 0,0-1 0,19-12 0,-11 9 0,-12 4 0,1-1 0,-1 1 0,0-1 0,0-1 0,1 1 0,-2-1 0,1 1 0,1-2 0,8-4-11,-9 5 2,-1 1 1,0 0-1,0-1 0,0 0 1,0 0-1,0 0 0,0-1 1,-1 1-1,0-1 0,0 0 1,1 0 8,12-21-18,2-3 17,0 2 0,2 0-1,13-13 2,-28 33 0,-1 0 0,0 0 0,-1-1 0,0 1 0,0-1 0,0 0 0,-1 0 0,0 0 0,0 0 0,0 0 0,-1-5 0,4-9 0,-4-13 0,-1 30 0,0-1 0,-1 0 0,2 1 0,-1 0 0,0 0 0,1-1 0,0 0 0,0 1 0,0-1 0,1 0 0,5-6-43,-6 9 26,1 0 0,-1 0-1,0 0 1,0 0-1,0 0 1,0 0-1,-1 0 1,1-1 0,0 1-1,-1 0 1,1-3 17,-1 134-24,0-96 26,0-26-2,1 0 0,-1 0 0,2 0 0,-1 0 0,1 0 0,0 0 0,1 2 0,-1-3 0,0 0 0,0 0 0,-1 0 0,0 1 0,0-1 0,0 0 0,-1 2 0,1 0 0,-1 0 0,2 0 0,-1 0 0,1-1 0,0 1 0,1 0 0,0-1 0,-1-1 0,-1 1 0,1 0 0,-1 0 0,0 6 0,-1-9 0,0 0 0,0-1 0,1 1 0,-1 0 0,1-1 0,0 1 0,0 0 0,0-1 0,0 1 0,0-1 0,1 0 0,0 1 0,0-1 0,-1 0 0,1 0 0,-1 0 0,0 0 0,0 0 0,0 0 0,-1 1 0,1-1 0,-1 0 0,0 0 0,0 1 0,0 0 0,-1 3 39,1-7-14,19 35 39,-14-22-28,0-6 74,13-6-21,0-5-68,3-13-21,0-4 0,-3 0 0,24-64 0,-35 39 0,10 5 0,17-31 0,-28 62 0,-1-2 0,-4 9 0,0 1 0,1-1 0,0 0 0,0 1 0,0 0 0,0-1 0,0 1 0,0 0 0,1 0 0,1-1 0,5-3 0,-9 5 0,1 1 0,-1 0 0,1 0 0,0-1 0,-1 1 0,1-1 0,-1 1 0,1-1 0,-1 1 0,1-1 0,-1 1 0,0-1 0,1 1 0,-1-1 0,0 1 0,1-1 0,-1 0 0,0 1 0,0-1 0,1 1 0,-1-1 0,0 0 0,0 1 0,0-1 0,0 0 0,0 1 0,0-1 0,0 0 0,0 1 0,0-1 0,0 0 0,0 0 0,0-62 0,0 49 0,0 28 0,0 1 0,1-10 0,-1-1 0,0 0 0,0 1 0,0-1 0,0 0 0,-1 0 0,1 1 0,-1-1 0,0 0 0,-1 1 0,-5 6 0,6-9 0,0-1 0,0 1 0,0 0 0,-1 0 0,2 0 0,-1 0 0,0 1 0,0-1 0,1 0 0,-1 0 0,1 0 0,0 1 0,-1-1 0,1 0 0,0 0 0,0 1 0,0-1 0,0 0 0,-1 0 0,1 0 0,-1 0 0,0 0 0,1 0 0,-1 0 0,0 0 0,0 0 0,0 0 0,-1-1 0,-6 17 0,1 5 0,-15 35 0,8-36 0,14-22 0,0 1 0,-1-1 0,1 1 0,0 0 0,0-1 0,-1 1 0,1-1 0,0 1 0,0 0 0,0 0 0,0-1 0,0 1 0,0 0 0,0-1 0,0 1 0,0 0 0,0-1 0,0 1 0,0 0 0,0-1 0,1 1 0,-1 0 0,0-1 0,1 1 0,-1-1 0,0 1 0,1 0 0,0-1 0,0 1 0,0 0 0,0-1 0,0 1 0,-1-1 0,1 0 0,0 1 0,0-1 0,0 0 0,0 1 0,0-1 0,0 0 0,0 0 0,1 0 0,-1 0 0,0 0 0,0 0 0,0 0 0,0 0 0,0-1 0,0 1 0,0 0 0,0-1 0,0 1 0,25-13 0,-18 8 0,6-1 0,-11 4 0,0 1 0,0 0 0,0-1 0,0 0 0,0 0 0,0 0 0,-1 0 0,1 0 0,0-1 0,-1 1 0,1 0 0,-2 0 0,2 0 0,0 0 0,0 0 0,0 1 0,0-1 0,0 1 0,0 0 0,1 0 0,-1 0 0,0 0 0,1 0 0,-1 1 0,1-1 0,-1 0 0,0 0 0,0 0 0,1-1 0,-1 1 0,0-1 0,0 1 0,0-1 0,-1 0 0,1 0 0,0 0 0,-1-1 0,5-3 0,1-1 0,0 1 0,0 1 0,6-4 0,1 0 0,-7 4 0,-1 1 0,1 0 0,0 0 0,0 0 0,7-1 0,20-8 0,-14 9 6,0 1-33,0-11-58,0 10 63,-7 4 22,-28 0 0,13 0 0,0 0 0,0 0 0,0 0 0,1 0 0,-1 0 0,0 0 0,0 0 0,0 1 0,0-1 0,0 0 0,0 1 0,0-1 0,1 0 0,-1 1 0,0-1 0,0 1 0,1-1 0,-1 1 0,0 0 0,0-1 0,1 1 0,-1 0 0,1-1 0,-1 1 0,1 0 0,-1 0 0,1 0 0,-1-1 0,0 1 0,1 0 0,-1-1 0,1 1 0,-1 0 0,0-1 0,1 1 0,-1 0 0,0-1 0,0 1 0,1-1 0,-1 0 0,0 1 0,0-1 0,0 0 0,0 1 0,0-1 0,0 0 0,1 0 0,-1 0 0,0 0 0,0 1 0,0-1 0,0-1 0,0 1 0,-4 1 0,1-1 0,0 1 0,-1 0 0,1 0 0,0 1 0,0-1 0,0 1 0,-1 0 0,2 0 0,-4 2 0,-8 4 0,-45 27 0,56-33 0,1-2 0,0 1 0,-1 0 0,1 1 0,0-1 0,0 0 0,0 1 0,0 0 0,0-1 0,0 1 0,1 0 0,-1 1 0,0-1 0,1 1 0,-1-1 0,1 0 0,-1 0 0,1 0 0,-1 0 0,0-1 0,1 1 0,-1-1 0,0 1 0,0-1 0,0 0 0,0 0 0,0-1 0,-1 1 0,1-1 0,-14 5 0,1 1 0,2 0 0,0 1 0,-5 4 0,3-2 0,1-1 0,-1-1 0,-8 2 0,-28 10 0,52-19 0,-7-1 0,-11 4 0,18-2 0,-1-1 0,1 0 0,0 1 0,0-1 0,-1 1 0,1-1 0,0 1 0,0-1 0,0 0 0,0 1 0,-1-1 0,1 1 0,0-1 0,0 1 0,0-1 0,0 1 0,0-1 0,0 1 0,0-1 0,0 1 0,1-1 0,-1 0 0,0 1 0,0-1 0,0 1 0,0-1 0,1 1 0,-1-1 0,0 0 0,0 1 0,1-1 0,-1 1 0,1-1 0,-1 0 0,0 0 0,1 1 0,-1-1 0,0 0 0,1 0 0,-1 0 0,1 0 0,-1 1 0,1-1 0,-1 0 0,0 0 0,1 0 0,-1 0 0,1 0 0,-1 0 0,1 0 0,-1 0 0,1 0 0,-1-1 0,0 1 0,1 0 0,-1 0 0,1 0 0,-1 0 0,0-1 0,1 1 0,-1 0 0,0 0 0,1-1 0,-1 1 0,0 0 0,1-1 0,-1 1 0,0 0 0,1-1 0,-1 1 0,0 0 0,0-1 0,0 1 0,1-1 0,0 0 0,0 0 0,0 0 0,0 0 0,0 0 0,1 0 0,-1 0 0,0 0 0,1 0 0,-1 0 0,1 1 0,-1-1 0,1 1 0,-1-1 0,1 1 0,-1-1 0,1 1 0,-1 0 0,1 0 0,2 0 0,0-1-1,0 1 1,0-1-1,0 0 1,0 0-1,0 0 0,0 0 1,0-1 0,27-8 26,22 3 59,88-17-37,9 6 130,34 5-178,14 8 51,-128 7-18,28 7 99,-6-1 16,-27-6-77,-63-2-59,1 0 0,-1 0 0,1 0 0,0 0 0,-1 1 0,1-1 0,-1 1-1,1-1 1,-1 1 0,1 0 0,-1 0-12,5 4 89,0 2 54,-6-6-122,5 2 96,0-1 128,-10-3-45,-7 1-164,-70-1 32,-16 1 5,-4 4-44,-255 26 15,-173 20 107,293-28-90,-32-4 96,-70 7 92,328-24-239,-83 10 342,-83-2-352,28-9 150,109-4-65,38 4-84,1 0-1,-1 0 1,0 0-1,1 0 1,-1 0-1,0-1 1,1 1-1,-1 0 1,1 0 0,-1-1-1,0 1 1,1 0-1,-1-1 1,1 1-1,-1-1 1,1 1 0,-1-1-1,1 1 1,0-1-1,-1 1 1,1-1-1,0 1 1,-1-1-1,1 1 1,0-1 0,-1 0-1,1 1 1,0-1-1,0 1 1,0-1-1,0 0 1,0 1 0,0-1-1,0 0 1,0 1-1,0-1 1,0 0-1,0 1 0,1-2 0,1 0 0,0 0 0,0 0 0,-1 0 0,1 1 0,1-1 0,-1 1 0,0-1 0,0 1 0,0 0 0,1 0 0,-1 0 0,0 0 0,3 0 0,50-14 0,-20 6 0,125-42 30,-34 10 38,1 5 1,2 6-1,7 4-68,114-2 21,336-34-20,-330 47-44,-192 12-117,0 2 98,148-1 100,-166 2-63,0 0-38,1 0-54,0 0-67,0 0-78,0 1-91,-16-1 62,0 0-50,-1 0-54,1 1-56,0-1-62,-1 0-64,0 0-69,0 0-72,-14 0-69,0 0-105,-1 0-95,1 0-82,2 0-306,0 0-82,3 0-369,11 0-1002</inkml:trace>
 </inkml:ink>
 </file>
 
@@ -5804,14 +6035,14 @@
       <inkml:brushProperty name="height" value="0.05" units="cm"/>
     </inkml:brush>
   </inkml:definitions>
-  <inkml:trace contextRef="#ctx0" brushRef="#br0">149 64 7296,'2'0'-86,"0"0"84,-1 0 77,1 0 71,-1 0 67,1 0 60,-1 0 56,0 0 50,0 1 35,0-1 37,0 0 544,0 1 64,1 1 1520,-1-1-1817,-1 0-38,1 0-39,-1 0-68,0 0-85,1 0-99,-1 0-145,0 0-100,1 1-111,-1-1-123,0 0-25,1-1-36,-1 1-35,0 0-37,1-1-39,-1 1-39,0 0-42,1 0-42,5 9 522,3 7 140,-7 2-33,-1 2-34,0 1-62,0 15 20,-1-19-120,0-1-1,-1 1 0,-1 0 1,-1 0-92,-3 7 93,3-12-20,0 0-1,0 1 1,2-1 0,-1 11-73,3 1 137,-2 33 330,-2-38-346,-6-4-21,8-14-87,0 0-1,0 0 1,0 0 0,0 0-1,0 1 1,0-1 0,1 0-1,-1 0 1,1 0 0,-1 1-1,1-1 1,0 0 0,0 0-1,0 1-12,0 42 170,0-5 23,-4-27-159,-1-10 6,0-2 34,-2-1 55,7 1-42,0-1-37,0 2-27,0 0-43,0 6-56,0-6 94,0 1 47,-1-2 36,1 0 52,-1 0 60,-1 0 69,0-1-388,-1 0 74,1 0 63,0 0 51,0 1 82,-3 3 427,4 0-384,1-1-99,0 2-107,0-5 0,0 0 1,0 0-1,0 1 1,0-1-1,0 0 1,0 0-1,0 0 1,0 0-1,0 0 1,0 0-1,0 0 1,0 1-1,0-1 1,0 0-1,0 0 1,0 0-1,0 0 1,0 0-1,0 0 1,0 0-1,0 1 1,0-1-1,0 0 1,0 0-1,-1 0 1,1 0-1,0 0 1,0 0-1,0 0 1,0 0-1,0 0 1,0 0-1,0 1 1,0-1-1,0 0 1,0 0-1,-1 0 1,1 0-1,0 0 0,0 0 1,0 0-1,0 0 1,0 0-1,0 0 1,0 0-1,-1 0 1,1 0-1,0 0 1,0 0-1,0 0 1,0 0-1,0 0 1,0 0-1,0 0 1,-1 0-1,1 0 1,0 0-2,-14 3 21,7 11-21,-7-7 0,10 11 0,4 3 0,0 0 0,0 1 0,-3-5 0,-11-10 0,7 7 0,-7-7 0,10 11 0,4 3 0,0-7 0,0-28 0,2-13 0,-1 19 0,-1 1 0,1-1 0,-1 1 0,0 0 0,-1-1 0,0 1 0,0-1 0,0 1 0,-3-5 0,-2 2 0,5 8 0,-1 0 0,1 0 0,0 0 0,0 0 0,0 0 0,0 0 0,0 0 0,1 0 0,-1-1 0,1 1 0,-1 0 0,1 0 0,0-1 0,0 1 0,0-2 0,0-285 128,0 287-128,0 0 0,0-1 0,0 1 0,0 0 0,1 0 0,-1-1 0,1 1 0,0 0 0,0 0 0,-1 0 0,1 0 0,1 0 0,-1 0 0,0 0 0,7-15 0,-3-1 0,-5 15 0,1 0 0,-1 0 0,1 0 0,0 0 0,0 0 0,1 0 0,-1 0 0,1 0 0,-1 1 0,1-1 0,0 0 0,0 1 0,0-1 0,0 1 0,2-3 0,-1 1 0,1-1 0,-1 0 0,0 0 0,-1 0 0,1-1 0,-1 1 0,0-1 0,-1 2 0,1 0 0,0 0 0,-1 0 0,2 0 0,-1 0 0,0 1 0,2-2 0,17-9 0,2-13 0,-19 21 0,0 0 0,0 0 0,1 1 0,0-1 0,0 1 0,1 0 0,-1 1 0,1-1 0,0 1 0,0 0 0,1 1 0,-1 0 0,1 0 0,0 0 0,8-1 0,-9 3 0,-1 0 0,0 0 0,0-1 0,0 0 0,0 0 0,-1 0 0,1-1 0,0 1 0,2-3 0,-3 2 0,0 1 0,0 0 0,0 0 0,1 0 0,0 0 0,-1 0 0,1 1 0,0 0 0,1 0 0,53-2 0,-48 2 0,0 0 0,0-1 0,0-1 0,-1 0 0,11-4 0,-18 6 0,5-2-2,1 5 1,20 13 26,-4-2 118,-13-4-83,-11-9-58,-1 1 0,1-1-1,-1 1 1,1 0-1,-1-1 1,1 1-1,-1 0 1,0 0-1,1-1 1,-1 1-1,0 0 1,0 0-1,1 0 1,-1-1-1,0 1 1,0 0-1,0 0 1,0 0 0,0 0-1,0-1 1,0 1-1,-1 0-1,1 6 19,-2 9 52,-13 18 1,7-20-2,1-4-44,0 0 0,-1-1 0,0 0 0,-1 0 0,0-1 0,-3 3-26,-5 4-7,-10 13 9,-2-1-1,-1-2 0,-14 9-1,14-15 35,-4 0 33,25-15-65,1 0 1,-1 1 0,1 0-1,0 1 1,1-1-1,-8 8-3,-6 5 0,4-11 0,16-7 0,1 0 0,0 0 0,0 0 0,-1 1 0,1-1 0,0 0 0,0 0 0,0 0 0,0 1 0,-1-1 0,1 0 0,0 0 0,0 1 0,0-1 0,0 0 0,0 1 0,0-1 0,0 0 0,0 0 0,0 1 0,0-1 0,0 0 0,0 0 0,0 1 0,0-1 0,0 0 0,0 1 0,0-1 0,0 0 0,0 0 0,0 1 0,0-1 0,1 0 0,-1 0 0,0 1 0,0-1 0,0 0 0,0 0 0,1 0 0,-1 1 0,0-1 0,0 0 0,1 0 0,8-4 0,-7 3 0,1-1 0,-1 1 0,0 0 0,1 0 0,-1 0 0,1 0 0,-1 1 0,1-1 0,0 1 0,1-1 0,13 0 0,-12 1 0,1 0 0,-1 0 0,0 0 0,1 0 0,-1 1 0,0 0 0,0 0 0,3 1 0,-3-1-3,43 16 20,2 4 76,-6-7-70,-39-13-24,0 0 1,0 0 0,0 0 0,0 1 0,0 0 0,-1 0 0,1 0 0,0 1 0,-1 0-1,0 0 1,0 0 0,2 1 0,-4-2 0,0 0 1,1 1-1,0-1 0,0-1 0,-1 1 0,1 0 0,0-1 0,1 1 1,-1-1-1,11 6 20,7 10 65,-17-12 13,0 0-45,0 1-52,-2-1-64,1 1-72,-2 0-82,1 1-91,-1-1-101,0 1-109,-1-1-119,1-2 270,-1-1-32,0 0-36,0 1-35,0-1-36,0 1-39,0-1-39,0 1-41,-1-1-41,1 1-42,0-1-45,0 1-45,0-1-24,0 0-46,0 1-46,-1-1-47,1 0-49,0 1-49,0-1-50,0 0-53,0-1 726,0 0 33,0 3-318,0 0-29,0 2-246</inkml:trace>
-  <inkml:trace contextRef="#ctx0" brushRef="#br0" timeOffset="335.4567">721 445 17023,'4'17'32,"9"-13"64,-9-4 54,-4 0 84,0 0 22,1 2-107,0 0-45,-2 0-14,0 1-52,-1 5 26,4-5 14,1 2 61,19 29 200,-9-9-189,-13-24-149,6 18 108,-6-1-41,2 4-10,6-4-32,-3-9-19,-3-3-44,0 0-33,-2 1-48,0 9-598,0-9 338,0-3 115,0 0-50,0 0-63,0 0-71,0-1 12,0 0-63,0 0-70,0 0-75,0-1-82,0 1-87,0-1-94,0 0-99,0 1-1054,1-2 780,0 1 316,0-2 525,0 1 36,0 1 23,0-1 37,3 2-247,0 2 40,3 2-152</inkml:trace>
-  <inkml:trace contextRef="#ctx0" brushRef="#br0" timeOffset="785.0172">1196 424 17791,'0'10'76,"0"-5"165,0-7-104,0-1-77,0 0-42,0-1-38,-1 2 123,-1 1-47,-9 0-15,6 2 5,4 1 16,0-1 36,-2 9 80,-10 0 174,-3 0-41,6 2-150,9-10-147,-25 38 453,9-11-126,5-2-13,1 2 58,-10 31 148,14-41-360,6 1-64,2-9-73,1-1 0,0 1 0,1-1 0,0 0 0,1 2-37,5 5 25,25 18 89,-17-20-82,6 5 21,2-6-61,3-7-66,2-10-68,-15-2-81,12-4-301,-21 8 472,-1-1-59,0 1-56,0-1-53,0 1-51,0-1-47,-1 0-45,0 0-43,1 0-132,-1 0-52,1-1-48,-1 1-42,2-3-410,1 1-69,0-1-54,1-1-37,1 0-491,-3 2 620,-1 1 228,1 0 52,-2 1 189,1 0 50,0-1 60,0 1 65,1 0 71,-1 0 65,1 0 59,0 0 50,1-1 12,1 1 50,1-1 15,4-2-23</inkml:trace>
-  <inkml:trace contextRef="#ctx0" brushRef="#br0" timeOffset="1115.7149">1525 85 19583,'0'29'27,"0"-1"41,0 66 258,0-51-235,-1-21 2,-1 1-1,-5 19-92,2-16 66,2-1 1,1 1-1,1 0-66,-2 15 104,-2 0 0,-1-1 0,-10 29-104,3-9 72,-3 11 49,4-23-56,2 2-37,7-34-2,-3 16 62,4-21-103,0-1-47,0-1-37,0-1-52,0 0-60,-1 0-69,3-6 53,0-1 45,-1 0 38,1 0 36,0 0-9,-1 0 63,0 3 50,1-2-50,0-1-16,0 0-38,0-1-47,0 1-54,0 0-31,0 0-55,0-1-61,0 1-67,0 0-73,0 0-77,0 0-85,0 0-88,0-1 202,0 1-43,0-1-44,0 1-47,0-1 26,0 0-46,0 0-41,0 0-35,0 0-196,0 0-36,0 0-2133</inkml:trace>
-  <inkml:trace contextRef="#ctx0" brushRef="#br0" timeOffset="1503.2573">1770 486 21119,'-3'0'0,"-1"1"0,1 0 0,0-1 0,0 1 0,0 0 0,0 0 0,0 1 0,0-1 0,0 1 0,1-1 0,-1 1 0,0 0 0,1 0 0,-2 2 0,-37 38 0,21-20 0,-1 0 0,16-15 0,0 0 0,0-1 0,-1 0 0,0-1 0,-1 1 0,1-1 0,-1 0 0,0-1 0,-6 4 0,-9-3 0,17-4 0,0 0 0,0 0 0,0 1 0,0-1 0,1 1 0,-1 0 0,0 0 0,1 1 0,-1-1 0,-3 4 0,1 8 0,-1-8 0,20-12 0,-1 0 0,-10 4 0,1 1 0,0 0 0,0 0 0,0 0 0,0 0 0,0 0 0,0 0 0,0 0 0,1 1 0,-1-1 0,0 1 0,0 0 0,0 0 0,1 0 0,1-1 0,0 1 0,1 0 0,-1-1 0,0 0 0,0 0 0,0 0 0,0-1 0,3-1 0,20-5 0,2 2 0,-13 1 0,1 1 0,0 1 0,0 1 0,0 1 0,0 0 0,1 1 0,0 1 0,0 2-22,0 0-44,0 1-46,1 0-48,0 0-47,0 1-49,0 0-51,0 0-51,0 0-52,-1 1-54,1 0-55,-1 0-56,0 0-56,0 0-59,-1 0-59,0 1-60,-12-5 94,0 0-79,0 0-71,-1 0-62,2 1-254,-1-1-61,1 1-308,4 2-840,-10-5 2390</inkml:trace>
-  <inkml:trace contextRef="#ctx0" brushRef="#br0" timeOffset="1831.4141">2139 573 18559,'3'-19'11,"4"16"16,0 7 42,-1 5-45,-5-9-24,-1 1 0,0 0 0,0-1 0,1 1 0,-1-1 0,1 1 0,-1-1 0,1 1 0,-1-1-1,1 1 1,-1-1 0,1 1 0,-1-1 0,1 0 0,-1 1 0,1-1 0,0 0 0,-1 0 0,1 1 0,-1-1-1,1 0 1,0 0 0,-1 0 0,1 0 0,0 0 0,-1 0 0,1 0 0,0 0 0,-1 0 0,1 0 0,0 0-1,0 0 1,1 0 4,0 0 1,0 0-1,1 0 0,-1 1 0,0-1 0,0 1 0,0 0 0,0-1 0,0 1 0,0 0 0,-1 0 0,1 0 0,0 1-4,16 6 54,17-1-33,-14 1-24,-17-6 6,1 0 0,-1-1 0,1 0 0,-1 0 1,1 0-1,-1 0 0,1 0 0,2-1-3,26 4 89,-6 4-49,-22-6-33,1 0 0,0-1 0,-1 0 0,1 0 0,0 0-1,5 0-6,1-1-112,9 0 58,-16 0-14,0 0-71,-2 0 21,-1 0-35,1 0-40,-1 0-44,1 0-49,0 0-54,-1 0-58,1 0-64,0 0-287,0 0-122,0 0-107,-1 0-94,1 0-320,0 0-93,0 0-387,2 0-1036</inkml:trace>
-  <inkml:trace contextRef="#ctx0" brushRef="#br0" timeOffset="2129.8351">2646 445 21631,'-3'3'0,"0"0"0,0 1 0,1 0 0,0-1 0,-1 1 0,1 0 0,1 0 0,-1 0 0,1 1 0,-1-1 0,1 0 0,0 0 0,1 1 0,-2 2 0,0 1 0,0-1 0,0 0 0,-1 0 0,0 0 0,-3 4 0,4-7 0,-93 146 9,70-114-60,-23 25 51,-15 5-161,23-26 8,-1 5-88,12-10 61,20-22 91,-1 0-43,0-1-49,0 0-67,1 1-83,-1-1-98,-1 0-111,6-6 224,0 0-34,0 0-35,0 0-36,0 0-40,-1 0-40,-1 1-233,0 0-80,0 0-84,0-1-88,-1 1-92,1-1-97,-1-1-101,1 0-105,1 0 431,1-1 62,-1 1-119,-2 3-436,8-8 1443</inkml:trace>
-  <inkml:trace contextRef="#ctx0" brushRef="#br0" timeOffset="2990.4839">636 741 18047,'66'-3'40,"-5"-8"93,-15 0-71,13-4-20,-35 8 1,1 1 0,11-1-43,28 0 30,66-11 89,-9 2 183,83 0-302,-109 10 82,29 3 82,-1 5-1,27 8-163,-85-5 36,405 23 135,-396-21-126,-28-2-17,-1-2-1,1-2 1,14-3-28,148-19 234,-196 19-210,0 0-1,-1-1 0,0 0 1,1-1-1,-1 0 0,0-1 1,-1 0-1,1-1 0,1-1-23,28-20 170,-20 14-38,-4-4 69,-7-4-46,-6-8-16,-3 26-126,-1 0 0,1 0 0,0 0 1,-1 0-1,0 0 0,0 0 0,0 0 1,0 0-1,0 0 0,-1 0 0,1 0-13,-2 0 15,0 1 0,1-1 0,-1 0-1,0 1 1,-1 0 0,1-1-1,0 1 1,-1 0 0,1 1 0,-1-1-1,1 1 1,-4-1-15,-51-12 207,-9 8-61,-1 8-45,26 2-48,1 2 1,-13 4-54,-54 18 109,-51 23-109,127-40 28,-50 19 22,-11 9-50,-167 86 174,191-90-121,-191 101 145,-112 84 244,315-184-373,-71 33 19,77-43-10,49-25-77,0 1 1,0-1 0,-1 0-1,1 0 1,0 0-1,0 0 1,-1-1-1,1 1 1,0 0-1,-1-1 1,1 0-1,0 1 1,-1-1-1,-1 0-1,4-1 0,-1 1 0,1 0 1,0 0-1,-1-1 0,1 1 0,-1 0 0,1-1 0,0 1 0,-1-1 0,1 1 0,0-1 0,-1 1 0,1 0 1,0-1-1,-1 1 0,1-1 0,0 1 0,0-1 0,0 1 0,0-1 0,-1 1 0,1-1 0,0 1 0,0-1 0,0 0 1,0 1-1,0-1 0,0 1 0,0-1 0,1 0 0,8-20 3,27-21-30,29-16-46,3 4 1,2 2-1,51-28 73,-46 31-17,-31 21 21,2 2 0,11-3-4,42-15-47,-36 21-33,1 1-57,1 1-71,1 1-84,-17 4 15,1 1-59,1-2-64,0-1-71,-31 12 107,0-1-50,0 0-46,0 0-42,11-3-319,0-1-70,1 1-55,0-1-42,107-36-3334,-93 31 2966,-22 8 717,-1 0 33,19-7-381,1-1 106,7-4-73,27-10-362</inkml:trace>
+  <inkml:trace contextRef="#ctx0" brushRef="#br0">149 64 7296,'2'0'-86,"0"0"84,-1 0 77,1 0 71,-1 0 67,1 0 60,-1 0 56,0 0 50,0 1 35,0-1 37,0 0 544,0 1 64,1 1 1520,-1-1-1817,-1 0-38,1 0-39,-1 0-68,0 0-85,1 0-99,-1 0-145,0 0-100,1 1-111,-1-1-123,0 0-25,1-1-36,-1 1-35,0 0-37,1-1-39,-1 1-39,0 0-42,1 0-42,5 9 522,3 7 140,-7 2-33,-1 2-34,0 1-62,0 15 20,-1-19-120,0-1-1,-1 1 0,-1 0 1,-1 0-92,-3 6 93,3-11-20,0 0-1,0 1 1,2-1 0,-1 11-73,3 1 137,-2 33 330,-2-38-346,-6-4-21,8-14-87,0 0-1,0 0 1,0 0 0,0 0-1,0 1 1,0-1 0,1 0-1,-1 0 1,1 0 0,-1 1-1,1-1 1,0 0 0,0 0-1,0 1-12,0 42 170,0-5 23,-4-27-159,-1-10 6,0-2 34,-2-1 55,7 1-42,0-1-37,0 2-27,0 0-43,0 6-56,0-6 94,0 1 47,-1-2 36,1 0 52,-1 0 60,-1 0 69,0-1-388,-1 0 74,1 0 63,0 0 51,0 1 82,-3 3 427,4 0-384,1-1-99,0 2-107,0-5 0,0 0 1,0 0-1,0 1 1,0-1-1,0 0 1,0 0-1,0 0 1,0 0-1,0 0 1,0 0-1,0 0 1,0 1-1,0-1 1,0 0-1,0 0 1,0 0-1,0 0 1,0 0-1,0 0 1,0 0-1,0 1 1,0-1-1,0 0 1,0 0-1,-1 0 1,1 0-1,0 0 1,0 0-1,0 0 1,0 0-1,0 0 1,0 0-1,0 1 1,0-1-1,0 0 1,0 0-1,-1 0 1,1 0-1,0 0 0,0 0 1,0 0-1,0 0 1,0 0-1,0 0 1,0 0-1,-1 0 1,1 0-1,0 0 1,0 0-1,0 0 1,0 0-1,0 0 1,0 0-1,0 0 1,-1 0-1,1 0 1,0 0-2,-14 3 21,7 11-21,-7-7 0,10 11 0,4 3 0,0 0 0,0 1 0,-3-5 0,-11-10 0,7 7 0,-7-7 0,10 11 0,4 3 0,0-7 0,0-28 0,2-13 0,-1 19 0,-1 1 0,1-1 0,-1 1 0,0 0 0,-1-1 0,0 1 0,0-1 0,0 1 0,-3-5 0,-2 2 0,5 8 0,-1 0 0,1 0 0,0 0 0,0 0 0,0 0 0,0 0 0,0 0 0,1 0 0,-1-1 0,1 1 0,-1 0 0,1 0 0,0-1 0,0 1 0,0-2 0,0-285 128,0 287-128,0 0 0,0-1 0,0 1 0,0 0 0,1 0 0,-1-1 0,1 1 0,0 0 0,0 0 0,-1 0 0,1 0 0,1 0 0,-1 0 0,0 0 0,7-15 0,-3-1 0,-5 15 0,1 0 0,-1 0 0,1 0 0,0 0 0,0 0 0,1 0 0,-1 0 0,1 0 0,-1 1 0,1-1 0,0 0 0,0 1 0,0-1 0,0 1 0,2-3 0,-1 1 0,1-1 0,-1 0 0,0 1 0,-1-1 0,1-1 0,-1 1 0,0-1 0,-1 2 0,1 0 0,0 0 0,-1 0 0,2 0 0,-1 0 0,0 1 0,2-2 0,17-9 0,2-13 0,-19 21 0,0 0 0,0 0 0,1 1 0,0-1 0,0 1 0,1 0 0,-1 1 0,1-1 0,0 1 0,0 0 0,1 1 0,-1 0 0,1 0 0,0 0 0,8-1 0,-9 3 0,-1 0 0,0 0 0,0-1 0,0 0 0,0 0 0,-1 0 0,1-1 0,0 1 0,2-3 0,-3 2 0,0 1 0,0 0 0,0 0 0,1 0 0,0 0 0,-1 0 0,1 1 0,0 0 0,1 0 0,53-2 0,-48 2 0,0 0 0,0-1 0,0-1 0,-1 0 0,11-4 0,-18 6 0,5-2-2,1 5 1,20 13 26,-4-2 118,-13-4-83,-11-9-58,-1 1 0,1-1-1,-1 1 1,1 0-1,-1-1 1,1 1-1,-1 0 1,0 0-1,1-1 1,-1 1-1,0 0 1,0 0-1,1 0 1,-1-1-1,0 1 1,0 0-1,0 0 1,0 0 0,0 0-1,0-1 1,0 1-1,-1 0-1,1 6 19,-2 9 52,-13 18 1,7-20-2,1-4-44,0 0 0,-1-1 0,0 0 0,-1 0 0,0-1 0,-3 3-26,-5 4-7,-10 12 9,-2 0-1,-1-2 0,-14 9-1,14-15 35,-4 0 33,25-15-65,1 0 1,-1 1 0,1 0-1,0 1 1,1-1-1,-8 8-3,-6 5 0,4-11 0,16-7 0,1 0 0,0 0 0,0 0 0,-1 1 0,1-1 0,0 0 0,0 0 0,0 0 0,0 1 0,-1-1 0,1 0 0,0 0 0,0 1 0,0-1 0,0 0 0,0 1 0,0-1 0,0 0 0,0 0 0,0 1 0,0-1 0,0 0 0,0 0 0,0 1 0,0-1 0,0 0 0,0 1 0,0-1 0,0 0 0,0 0 0,0 1 0,0-1 0,1 0 0,-1 0 0,0 1 0,0-1 0,0 0 0,0 0 0,1 0 0,-1 1 0,0-1 0,0 0 0,1 0 0,8-4 0,-7 3 0,1-1 0,-1 1 0,0 0 0,1 0 0,-1 0 0,1 0 0,-1 1 0,1-1 0,0 1 0,1-1 0,13 0 0,-12 1 0,1 0 0,-1 0 0,0 0 0,1 0 0,-1 1 0,0 0 0,0 0 0,3 1 0,-3-1-3,43 16 20,2 4 76,-6-7-70,-39-13-24,0 0 1,0 0 0,0 0 0,0 1 0,0 0 0,-1 0 0,1 0 0,0 1 0,-1 0-1,0 0 1,0 0 0,2 1 0,-4-2 0,0 0 1,1 1-1,0-1 0,0-1 0,-1 1 0,1 0 0,0-1 0,1 1 1,-1-1-1,11 6 20,7 10 65,-17-12 13,0 0-45,0 1-52,-2-1-64,1 1-72,-2 0-82,1 1-91,-1-1-101,0 1-109,-1-1-119,1-2 270,-1-1-32,0 0-36,0 1-35,0-1-36,0 1-39,0-1-39,0 1-41,-1-1-41,1 1-42,0-1-45,0 1-45,0-1-24,0 0-46,0 1-46,-1-1-47,1 0-49,0 1-49,0-1-50,0 0-53,0-1 726,0 0 33,0 3-318,0 0-29,0 2-246</inkml:trace>
+  <inkml:trace contextRef="#ctx0" brushRef="#br0" timeOffset="335.4566">721 444 17023,'4'17'32,"9"-13"64,-9-4 54,-4 0 84,0 0 22,1 2-107,0 0-45,-2 0-14,0 1-52,-1 5 26,4-5 14,1 2 61,19 29 200,-9-9-189,-13-24-149,6 18 108,-6-1-41,2 4-10,6-4-32,-3-9-19,-3-3-44,0 0-33,-2 1-48,0 9-598,0-9 338,0-3 115,0 0-50,0 0-63,0 0-71,0-1 12,0 0-63,0 0-70,0 0-75,0-1-82,0 1-87,0-1-94,0 0-99,0 1-1054,1-2 780,0 1 316,0-2 525,0 1 36,0 1 23,0-1 37,3 2-247,0 2 40,3 2-152</inkml:trace>
+  <inkml:trace contextRef="#ctx0" brushRef="#br0" timeOffset="785.0171">1196 423 17791,'0'10'76,"0"-5"165,0-7-104,0-1-77,0 0-42,0-1-38,-1 2 123,-1 1-47,-9 0-15,6 2 5,4 1 16,0-1 36,-2 9 80,-10 0 174,-3 0-41,6 2-150,9-10-147,-25 38 453,9-11-126,5-2-13,1 2 58,-10 31 148,14-41-360,6 1-64,2-9-73,1-1 0,0 1 0,1-1 0,0 0 0,1 2-37,5 5 25,25 18 89,-17-20-82,6 5 21,2-6-61,3-7-66,2-10-68,-15-2-81,12-4-301,-21 8 472,-1-1-59,0 1-56,0-1-53,0 1-51,0-1-47,-1 0-45,0 0-43,1 0-132,-1 0-52,1-1-48,-1 1-42,2-3-410,1 1-69,0-1-54,1-1-37,1 0-491,-3 2 620,-1 1 228,1 0 52,-2 1 189,1 0 50,0-1 60,0 1 65,1 0 71,-1 0 65,1 0 59,0 0 50,1-1 12,1 1 50,1-1 15,4-2-23</inkml:trace>
+  <inkml:trace contextRef="#ctx0" brushRef="#br0" timeOffset="1115.7149">1525 85 19583,'0'29'27,"0"-1"41,0 66 258,0-51-235,-1-21 2,-1 0-1,-5 20-92,2-16 66,2-1 1,1 1-1,1 0-66,-2 15 104,-2 0 0,-1-1 0,-10 29-104,3-9 72,-3 11 49,4-23-56,2 2-37,7-34-2,-3 16 62,4-22-103,0 0-47,0-1-37,0-1-52,0 0-60,-1 0-69,3-6 53,0-1 45,-1 0 38,1 0 36,0 0-9,-1 0 63,0 3 50,1-2-50,0-1-16,0 0-38,0-1-47,0 1-54,0 0-31,0 0-55,0-1-61,0 1-67,0 0-73,0 0-77,0 0-85,0 0-88,0-1 202,0 1-43,0-1-44,0 1-47,0-1 26,0 0-46,0 0-41,0 0-35,0 0-196,0 0-36,0 0-2133</inkml:trace>
+  <inkml:trace contextRef="#ctx0" brushRef="#br0" timeOffset="1503.2573">1770 485 21119,'-3'0'0,"-1"1"0,1 0 0,0-1 0,0 1 0,0 0 0,0 0 0,0 1 0,0-1 0,0 1 0,1-1 0,-1 1 0,0 0 0,1 0 0,-2 2 0,-37 38 0,21-20 0,-1 0 0,16-15 0,0 0 0,0-1 0,-1 0 0,0-1 0,-1 1 0,1-1 0,-1 0 0,0-1 0,-6 4 0,-9-3 0,17-4 0,0 0 0,0 0 0,0 1 0,0-1 0,1 1 0,-1 0 0,0 0 0,1 1 0,-1-1 0,-3 4 0,1 8 0,-1-8 0,20-12 0,-1 0 0,-10 4 0,1 1 0,0 0 0,0 0 0,0 0 0,0 0 0,0 0 0,0 0 0,0 0 0,1 1 0,-1-1 0,0 1 0,0 0 0,0 0 0,1 0 0,1-1 0,0 1 0,1 0 0,-1-1 0,0 0 0,0 0 0,0 0 0,0-1 0,3-1 0,20-5 0,2 2 0,-13 1 0,1 1 0,0 1 0,0 1 0,0 1 0,0 0 0,1 1 0,0 1 0,0 2-22,0 0-44,0 1-46,1 0-48,0 0-47,0 1-49,0 0-51,0 0-51,0 0-52,-1 1-54,1 0-55,-1 0-56,0 0-56,0 0-59,-1 0-59,0 1-60,-12-5 94,0 0-79,0 0-71,-1 0-62,2 1-254,-1-1-61,1 1-308,4 2-840,-10-5 2390</inkml:trace>
+  <inkml:trace contextRef="#ctx0" brushRef="#br0" timeOffset="1831.4141">2139 572 18559,'3'-19'11,"4"16"16,0 7 42,-1 5-45,-5-9-24,-1 1 0,0 0 0,0-1 0,1 1 0,-1-1 0,1 1 0,-1-1 0,1 1 0,-1-1-1,1 1 1,-1-1 0,1 1 0,-1-1 0,1 0 0,-1 1 0,1-1 0,0 0 0,-1 0 0,1 1 0,-1-1-1,1 0 1,0 0 0,-1 0 0,1 0 0,0 0 0,-1 0 0,1 0 0,0 0 0,-1 0 0,1 0 0,0 0-1,0 0 1,1 0 4,0 0 1,0 0-1,1 0 0,-1 1 0,0-1 0,0 1 0,0 0 0,0-1 0,0 1 0,0 0 0,-1 0 0,1 0 0,0 1-4,16 6 54,17-1-33,-14 1-24,-17-6 6,1 0 0,-1-1 0,1 0 0,-1 0 1,1 0-1,-1 0 0,1 0 0,2-1-3,26 4 89,-6 4-49,-22-6-33,1 0 0,0-1 0,-1 0 0,1 0 0,0 0-1,5 0-6,1-1-112,9 0 58,-16 0-14,0 0-71,-2 0 21,-1 0-35,1 0-40,-1 0-44,1 0-49,0 0-54,-1 0-58,1 0-64,0 0-287,0 0-122,0 0-107,-1 0-94,1 0-320,0 0-93,0 0-387,2 0-1036</inkml:trace>
+  <inkml:trace contextRef="#ctx0" brushRef="#br0" timeOffset="2129.8351">2646 444 21631,'-3'3'0,"0"0"0,0 1 0,1 0 0,0-1 0,-1 1 0,1 0 0,1 0 0,-1 0 0,1 1 0,-1-1 0,1 0 0,0 0 0,1 1 0,-2 2 0,0 1 0,0-1 0,0 0 0,-1 0 0,0 0 0,-3 4 0,4-7 0,-93 146 9,70-114-60,-23 25 51,-15 5-161,23-26 8,-1 4-88,12-9 61,20-22 91,-1 0-43,0-1-49,0 0-67,1 1-83,-1-1-98,-1 0-111,6-6 224,0 0-34,0 0-35,0 0-36,0 0-40,-1 0-40,-1 1-233,0 0-80,0 0-84,0-1-88,-1 1-92,1-1-97,-1-1-101,1 0-105,1 0 431,1-1 62,-1 1-119,-2 3-436,8-8 1443</inkml:trace>
+  <inkml:trace contextRef="#ctx0" brushRef="#br0" timeOffset="2990.4839">636 740 18047,'66'-3'40,"-5"-8"93,-15 0-71,13-4-20,-35 8 1,1 1 0,11-1-43,28 0 30,66-11 89,-9 2 183,83 0-302,-109 10 82,29 3 82,-1 5-1,27 8-163,-85-5 36,405 23 135,-396-21-126,-28-2-17,-1-2-1,1-2 1,14-3-28,148-19 234,-196 19-210,0 0-1,-1-1 0,0 0 1,1-1-1,-1 0 0,0-1 1,-1 0-1,1-1 0,1-1-23,28-20 170,-20 14-38,-4-4 69,-7-4-46,-6-8-16,-3 26-126,-1 0 0,1 0 0,0 0 1,-1 0-1,0 0 0,0 0 0,0 0 1,0 0-1,0 0 0,-1 0 0,1 0-13,-2 0 15,0 1 0,1-1 0,-1 0-1,0 1 1,-1 0 0,1-1-1,0 1 1,-1 0 0,1 1 0,-1-1-1,1 1 1,-4-1-15,-51-12 207,-9 8-61,-1 8-45,26 2-48,1 2 1,-13 4-54,-54 18 109,-51 23-109,127-40 28,-50 19 22,-11 9-50,-167 86 174,191-90-121,-191 101 145,-112 83 244,315-183-373,-71 33 19,77-43-10,49-25-77,0 1 1,0-1 0,-1 0-1,1 0 1,0 0-1,0 0 1,-1-1-1,1 1 1,0 0-1,-1-1 1,1 0-1,0 1 1,-1-1-1,-1 0-1,4-1 0,-1 1 0,1 0 1,0 0-1,-1-1 0,1 1 0,-1 0 0,1-1 0,0 1 0,-1-1 0,1 1 0,0-1 0,-1 1 0,1 0 1,0-1-1,-1 1 0,1-1 0,0 1 0,0-1 0,0 1 0,0-1 0,-1 1 0,1-1 0,0 1 0,0-1 0,0 0 1,0 1-1,0-1 0,0 1 0,0-1 0,1 0 0,8-20 3,27-21-30,29-16-46,3 4 1,2 2-1,51-27 73,-46 30-17,-31 21 21,2 2 0,11-3-4,42-15-47,-36 21-33,1 1-57,1 1-71,1 1-84,-17 4 15,1 1-59,1-2-64,0-1-71,-31 12 107,0-1-50,0 0-46,0 0-42,11-3-319,0-1-70,1 1-55,0-1-42,107-36-3334,-93 31 2966,-22 8 717,-1 0 33,19-7-381,1-1 106,7-4-73,27-10-362</inkml:trace>
   <inkml:trace contextRef="#ctx0" brushRef="#br0" timeOffset="5449.4011">763 0 20095,'0'0'-384,"-1"2"122,-2 3-9,2-2 64,-1 0 65,-5 10-125,3-7 117,2-2 37,0-1-35,0 0-42,0 0-50,-2 1-205,3-2 172,-1 0-37,1 0-41,-1 0-44,1 0-45,-1-1-49,1 0-214,0 0-95,1-1-84,-1 1-74,1-1-272,0 1-74,0-1-329,0 0-895</inkml:trace>
 </inkml:ink>
 </file>
@@ -6106,7 +6337,7 @@
 </file>
 
 <file path=customXml/itemProps1.xml><?xml version="1.0" encoding="utf-8"?>
-<ds:datastoreItem xmlns:ds="http://schemas.openxmlformats.org/officeDocument/2006/customXml" ds:itemID="{BEDAFD23-3952-498F-8353-AD6381698E29}">
+<ds:datastoreItem xmlns:ds="http://schemas.openxmlformats.org/officeDocument/2006/customXml" ds:itemID="{4255F998-00E5-4A75-9FDF-4461805E9198}">
   <ds:schemaRefs>
     <ds:schemaRef ds:uri="http://schemas.openxmlformats.org/officeDocument/2006/bibliography"/>
   </ds:schemaRefs>

</xml_diff>